<commit_message>
PCA and input box for MNIST
</commit_message>
<xml_diff>
--- a/Neural Network/HW3/HW3.docx
+++ b/Neural Network/HW3/HW3.docx
@@ -27224,8 +27224,6 @@
         </w:rPr>
         <w:t>For reference information about any of the functions, type in the MATLAB command window:</w:t>
       </w:r>
-      <w:bookmarkStart w:id="14" w:name="_GoBack"/>
-      <w:bookmarkEnd w:id="14"/>
     </w:p>
     <w:p>
       <w:pPr>
@@ -27356,7 +27354,6 @@
     <w:p>
       <w:pPr>
         <w:rPr>
-          <w:rFonts w:hint="cs"/>
           <w:rtl/>
         </w:rPr>
       </w:pPr>
@@ -27415,7 +27412,7 @@
           <v:shape id="_x0000_i1025" type="#_x0000_t75" style="width:77.45pt;height:49.6pt" o:ole="">
             <v:imagedata r:id="rId16" o:title=""/>
           </v:shape>
-          <o:OLEObject Type="Embed" ProgID="Package" ShapeID="_x0000_i1025" DrawAspect="Icon" ObjectID="_1514633772" r:id="rId17"/>
+          <o:OLEObject Type="Embed" ProgID="Package" ShapeID="_x0000_i1025" DrawAspect="Icon" ObjectID="_1514652022" r:id="rId17"/>
         </w:object>
       </w:r>
     </w:p>
@@ -27428,6 +27425,4622 @@
         </w:rPr>
       </w:pPr>
     </w:p>
+    <w:p/>
+    <w:p>
+      <w:pPr>
+        <w:pStyle w:val="Heading2"/>
+        <w:bidi/>
+      </w:pPr>
+      <w:r>
+        <w:t>c-2</w:t>
+      </w:r>
+      <w:r>
+        <w:rPr>
+          <w:rtl/>
+        </w:rPr>
+        <w:t xml:space="preserve"> </w:t>
+      </w:r>
+      <w:r>
+        <w:t>(</w:t>
+      </w:r>
+      <w:r>
+        <w:rPr>
+          <w:rFonts w:hint="cs"/>
+          <w:rtl/>
+        </w:rPr>
+        <w:t>ﻫﺪف</w:t>
+      </w:r>
+      <w:r>
+        <w:rPr>
+          <w:rtl/>
+        </w:rPr>
+        <w:t xml:space="preserve"> از ا</w:t>
+      </w:r>
+      <w:r>
+        <w:rPr>
+          <w:rFonts w:hint="cs"/>
+          <w:rtl/>
+        </w:rPr>
+        <w:t>ﻳﻦ</w:t>
+      </w:r>
+      <w:r>
+        <w:rPr>
+          <w:rtl/>
+        </w:rPr>
+        <w:t xml:space="preserve"> </w:t>
+      </w:r>
+      <w:r>
+        <w:rPr>
+          <w:rFonts w:hint="cs"/>
+          <w:rtl/>
+        </w:rPr>
+        <w:t>ﺑﺨﺶ</w:t>
+      </w:r>
+      <w:r>
+        <w:rPr>
+          <w:rtl/>
+        </w:rPr>
+        <w:t xml:space="preserve"> </w:t>
+      </w:r>
+      <w:r>
+        <w:rPr>
+          <w:rFonts w:hint="cs"/>
+          <w:rtl/>
+        </w:rPr>
+        <w:t>ﻣﻘﺎﻳﺴﻪ</w:t>
+      </w:r>
+      <w:r>
+        <w:rPr>
+          <w:rtl/>
+        </w:rPr>
+        <w:t xml:space="preserve"> روش ا</w:t>
+      </w:r>
+      <w:r>
+        <w:rPr>
+          <w:rFonts w:hint="cs"/>
+          <w:rtl/>
+        </w:rPr>
+        <w:t>ﺳﺘﺨﺮاج</w:t>
+      </w:r>
+      <w:r>
+        <w:rPr>
+          <w:rtl/>
+        </w:rPr>
+        <w:t xml:space="preserve"> و</w:t>
+      </w:r>
+      <w:r>
+        <w:rPr>
+          <w:rFonts w:hint="cs"/>
+          <w:rtl/>
+        </w:rPr>
+        <w:t>ﻳﮋﮔﻲ</w:t>
+      </w:r>
+      <w:r>
+        <w:rPr>
+          <w:rtl/>
+        </w:rPr>
+        <w:t xml:space="preserve"> </w:t>
+      </w:r>
+      <w:r>
+        <w:rPr>
+          <w:rFonts w:hint="cs"/>
+          <w:rtl/>
+        </w:rPr>
+        <w:t>ﺑﺎ</w:t>
+      </w:r>
+      <w:r>
+        <w:rPr>
+          <w:rtl/>
+        </w:rPr>
+        <w:t xml:space="preserve"> ا</w:t>
+      </w:r>
+      <w:r>
+        <w:rPr>
+          <w:rFonts w:hint="cs"/>
+          <w:rtl/>
+        </w:rPr>
+        <w:t>ﻟﮕﻮرﻳﺘﻢ</w:t>
+      </w:r>
+      <w:r>
+        <w:rPr>
+          <w:rtl/>
+        </w:rPr>
+        <w:t xml:space="preserve"> </w:t>
+      </w:r>
+      <w:r>
+        <w:t>PCA</w:t>
+      </w:r>
+      <w:r>
+        <w:rPr>
+          <w:rtl/>
+        </w:rPr>
+        <w:t xml:space="preserve"> </w:t>
+      </w:r>
+      <w:r>
+        <w:rPr>
+          <w:rFonts w:hint="cs"/>
+          <w:rtl/>
+        </w:rPr>
+        <w:t>ﺑﻪ</w:t>
+      </w:r>
+      <w:r>
+        <w:rPr>
+          <w:rtl/>
+        </w:rPr>
+        <w:t xml:space="preserve"> </w:t>
+      </w:r>
+      <w:r>
+        <w:rPr>
+          <w:rFonts w:hint="cs"/>
+          <w:rtl/>
+        </w:rPr>
+        <w:t>ﺷﺮﺣﻲ</w:t>
+      </w:r>
+      <w:r>
+        <w:rPr>
+          <w:rtl/>
+        </w:rPr>
+        <w:t xml:space="preserve"> </w:t>
+      </w:r>
+      <w:r>
+        <w:rPr>
+          <w:rFonts w:hint="cs"/>
+          <w:rtl/>
+        </w:rPr>
+        <w:t>ﻛﻪ</w:t>
+      </w:r>
+      <w:r>
+        <w:rPr>
+          <w:rtl/>
+        </w:rPr>
+        <w:t xml:space="preserve"> در ادا</w:t>
+      </w:r>
+      <w:r>
+        <w:rPr>
+          <w:rFonts w:hint="cs"/>
+          <w:rtl/>
+        </w:rPr>
+        <w:t>ﻣﻪ</w:t>
+      </w:r>
+      <w:r>
+        <w:rPr>
+          <w:rtl/>
+        </w:rPr>
+        <w:t xml:space="preserve"> </w:t>
+      </w:r>
+      <w:r>
+        <w:rPr>
+          <w:rFonts w:hint="cs"/>
+          <w:rtl/>
+        </w:rPr>
+        <w:t>ﻣﻲ</w:t>
+      </w:r>
+      <w:r>
+        <w:rPr>
+          <w:rtl/>
+        </w:rPr>
+        <w:t xml:space="preserve"> آ</w:t>
+      </w:r>
+      <w:r>
+        <w:rPr>
+          <w:rFonts w:hint="cs"/>
+          <w:rtl/>
+        </w:rPr>
+        <w:t>ﻳﺪ</w:t>
+      </w:r>
+      <w:r>
+        <w:rPr>
+          <w:rtl/>
+        </w:rPr>
+        <w:t xml:space="preserve"> و </w:t>
+      </w:r>
+      <w:r>
+        <w:rPr>
+          <w:rFonts w:hint="cs"/>
+          <w:rtl/>
+        </w:rPr>
+        <w:t>ﺳﭙﺲ</w:t>
+      </w:r>
+      <w:r>
+        <w:rPr>
+          <w:rtl/>
+        </w:rPr>
+        <w:t xml:space="preserve"> </w:t>
+      </w:r>
+      <w:r>
+        <w:rPr>
+          <w:rFonts w:hint="cs"/>
+          <w:rtl/>
+        </w:rPr>
+        <w:t>ﻃﺒﻘﻪﺑﻨﺪي</w:t>
+      </w:r>
+      <w:r>
+        <w:rPr>
+          <w:rtl/>
+        </w:rPr>
+        <w:t xml:space="preserve"> </w:t>
+      </w:r>
+      <w:r>
+        <w:rPr>
+          <w:rFonts w:hint="cs"/>
+          <w:rtl/>
+        </w:rPr>
+        <w:t>ﺗﺼﺎوﻳﺮ</w:t>
+      </w:r>
+      <w:r>
+        <w:rPr>
+          <w:rtl/>
+        </w:rPr>
+        <w:t xml:space="preserve"> </w:t>
+      </w:r>
+      <w:r>
+        <w:rPr>
+          <w:rFonts w:hint="cs"/>
+          <w:rtl/>
+        </w:rPr>
+        <w:t>ﺑﺎ</w:t>
+      </w:r>
+      <w:r>
+        <w:rPr>
+          <w:rtl/>
+        </w:rPr>
+        <w:t xml:space="preserve"> </w:t>
+      </w:r>
+      <w:r>
+        <w:rPr>
+          <w:rFonts w:hint="cs"/>
+          <w:rtl/>
+        </w:rPr>
+        <w:t>ﻳﻚ</w:t>
+      </w:r>
+      <w:r>
+        <w:rPr>
+          <w:rtl/>
+        </w:rPr>
+        <w:t xml:space="preserve"> </w:t>
+      </w:r>
+      <w:r>
+        <w:t>MLP</w:t>
+      </w:r>
+      <w:r>
+        <w:rPr>
+          <w:rtl/>
+        </w:rPr>
+        <w:t xml:space="preserve"> ا</w:t>
+      </w:r>
+      <w:r>
+        <w:rPr>
+          <w:rFonts w:hint="cs"/>
+          <w:rtl/>
+        </w:rPr>
+        <w:t>ﺳﺖ</w:t>
+      </w:r>
+      <w:r>
+        <w:rPr>
+          <w:rtl/>
+        </w:rPr>
+        <w:t>.</w:t>
+      </w:r>
+    </w:p>
+    <w:p/>
+    <w:p>
+      <w:pPr>
+        <w:rPr>
+          <w:rtl/>
+        </w:rPr>
+      </w:pPr>
+      <w:r>
+        <w:rPr>
+          <w:rFonts w:hint="cs"/>
+          <w:rtl/>
+        </w:rPr>
+        <w:t>ﺑﺮاي</w:t>
+      </w:r>
+      <w:r>
+        <w:rPr>
+          <w:rtl/>
+        </w:rPr>
+        <w:t xml:space="preserve"> ا</w:t>
+      </w:r>
+      <w:r>
+        <w:rPr>
+          <w:rFonts w:hint="cs"/>
+          <w:rtl/>
+        </w:rPr>
+        <w:t>ﻳﻦ</w:t>
+      </w:r>
+      <w:r>
+        <w:rPr>
+          <w:rtl/>
+        </w:rPr>
+        <w:t xml:space="preserve"> </w:t>
+      </w:r>
+      <w:r>
+        <w:rPr>
+          <w:rFonts w:hint="cs"/>
+          <w:rtl/>
+        </w:rPr>
+        <w:t>ﻛﺎر</w:t>
+      </w:r>
+      <w:r>
+        <w:rPr>
+          <w:rtl/>
+        </w:rPr>
+        <w:t xml:space="preserve"> ازروش ا</w:t>
+      </w:r>
+      <w:r>
+        <w:rPr>
+          <w:rFonts w:hint="cs"/>
+          <w:rtl/>
+        </w:rPr>
+        <w:t>ﺳﺘﺨﺮاج</w:t>
+      </w:r>
+      <w:r>
+        <w:rPr>
+          <w:rtl/>
+        </w:rPr>
+        <w:t xml:space="preserve"> </w:t>
+      </w:r>
+      <w:r>
+        <w:rPr>
+          <w:rFonts w:hint="cs"/>
+          <w:rtl/>
+        </w:rPr>
+        <w:t>ﻣﺤﻮرﻫﺎي</w:t>
+      </w:r>
+      <w:r>
+        <w:rPr>
+          <w:rtl/>
+        </w:rPr>
+        <w:t xml:space="preserve"> </w:t>
+      </w:r>
+      <w:r>
+        <w:t>eigenface</w:t>
+      </w:r>
+      <w:r>
+        <w:rPr>
+          <w:rtl/>
+        </w:rPr>
+        <w:t xml:space="preserve"> </w:t>
+      </w:r>
+      <w:r>
+        <w:rPr>
+          <w:rFonts w:hint="cs"/>
+          <w:rtl/>
+        </w:rPr>
+        <w:t>ﺑﺎ</w:t>
+      </w:r>
+      <w:r>
+        <w:rPr>
+          <w:rtl/>
+        </w:rPr>
+        <w:t xml:space="preserve"> ا</w:t>
+      </w:r>
+      <w:r>
+        <w:rPr>
+          <w:rFonts w:hint="cs"/>
+          <w:rtl/>
+        </w:rPr>
+        <w:t>ﻟﮕﻮرﻳﺘﻢ</w:t>
+      </w:r>
+      <w:r>
+        <w:rPr>
+          <w:rtl/>
+        </w:rPr>
+        <w:t xml:space="preserve">  </w:t>
+      </w:r>
+      <w:r>
+        <w:t>PCA</w:t>
+      </w:r>
+      <w:r>
+        <w:rPr>
+          <w:rFonts w:hint="cs"/>
+          <w:rtl/>
+        </w:rPr>
+        <w:t xml:space="preserve"> </w:t>
+      </w:r>
+      <w:r>
+        <w:rPr>
+          <w:rtl/>
+        </w:rPr>
+        <w:t>ا</w:t>
+      </w:r>
+      <w:r>
+        <w:rPr>
+          <w:rFonts w:hint="cs"/>
+          <w:rtl/>
+        </w:rPr>
+        <w:t>ﺳﺘﻔﺎده</w:t>
+      </w:r>
+      <w:r>
+        <w:rPr>
+          <w:rtl/>
+        </w:rPr>
+        <w:t xml:space="preserve"> </w:t>
+      </w:r>
+      <w:r>
+        <w:rPr>
+          <w:rFonts w:hint="cs"/>
+          <w:rtl/>
+        </w:rPr>
+        <w:t>ﻧﻤﺎﻳﻴﺪ</w:t>
+      </w:r>
+      <w:r>
+        <w:rPr>
+          <w:rtl/>
+        </w:rPr>
+        <w:t xml:space="preserve"> </w:t>
+      </w:r>
+      <w:r>
+        <w:rPr>
+          <w:rFonts w:hint="cs"/>
+          <w:rtl/>
+        </w:rPr>
+        <w:t>ﻛﻪ</w:t>
+      </w:r>
+      <w:r>
+        <w:rPr>
+          <w:rtl/>
+        </w:rPr>
+        <w:t xml:space="preserve"> </w:t>
+      </w:r>
+      <w:r>
+        <w:rPr>
+          <w:rFonts w:hint="cs"/>
+          <w:rtl/>
+        </w:rPr>
+        <w:t>ﻓﺎﻳﻞ</w:t>
+      </w:r>
+      <w:r>
+        <w:rPr>
+          <w:rtl/>
+        </w:rPr>
+        <w:t xml:space="preserve"> ا</w:t>
+      </w:r>
+      <w:r>
+        <w:rPr>
+          <w:rFonts w:hint="cs"/>
+          <w:rtl/>
+        </w:rPr>
+        <w:t>ﻟﮕﻮرﻳﺘﻢ</w:t>
+      </w:r>
+      <w:r>
+        <w:rPr>
+          <w:rtl/>
+        </w:rPr>
+        <w:t xml:space="preserve"> آن </w:t>
+      </w:r>
+      <w:r>
+        <w:rPr>
+          <w:rFonts w:hint="cs"/>
+          <w:rtl/>
+        </w:rPr>
+        <w:t>ﺑﻪ</w:t>
+      </w:r>
+      <w:r>
+        <w:rPr>
+          <w:rtl/>
+        </w:rPr>
+        <w:t xml:space="preserve"> </w:t>
+      </w:r>
+      <w:r>
+        <w:rPr>
+          <w:rFonts w:hint="cs"/>
+          <w:rtl/>
+        </w:rPr>
+        <w:t>ﭘﻴﻮﺳﺖ</w:t>
+      </w:r>
+      <w:r>
+        <w:rPr>
+          <w:rtl/>
+        </w:rPr>
+        <w:t xml:space="preserve"> ارا</w:t>
+      </w:r>
+      <w:r>
+        <w:rPr>
+          <w:rFonts w:hint="cs"/>
+          <w:rtl/>
+        </w:rPr>
+        <w:t>ﺋﻪ</w:t>
+      </w:r>
+      <w:r>
+        <w:rPr>
+          <w:rtl/>
+        </w:rPr>
+        <w:t xml:space="preserve"> </w:t>
+      </w:r>
+      <w:r>
+        <w:rPr>
+          <w:rFonts w:hint="cs"/>
+          <w:rtl/>
+        </w:rPr>
+        <w:t>ﺷﺪه</w:t>
+      </w:r>
+      <w:r>
+        <w:rPr>
+          <w:rtl/>
+        </w:rPr>
+        <w:t xml:space="preserve"> ا</w:t>
+      </w:r>
+      <w:r>
+        <w:rPr>
+          <w:rFonts w:hint="cs"/>
+          <w:rtl/>
+        </w:rPr>
+        <w:t>ﺳﺖ</w:t>
+      </w:r>
+      <w:r>
+        <w:rPr>
+          <w:rtl/>
+        </w:rPr>
+        <w:t xml:space="preserve">. </w:t>
+      </w:r>
+      <w:r>
+        <w:rPr>
+          <w:rFonts w:hint="cs"/>
+          <w:rtl/>
+        </w:rPr>
+        <w:t>ﺗﻮﺿﻴﺤﺎت</w:t>
+      </w:r>
+      <w:r>
+        <w:rPr>
+          <w:rtl/>
+        </w:rPr>
+        <w:t xml:space="preserve"> </w:t>
+      </w:r>
+      <w:r>
+        <w:rPr>
+          <w:rFonts w:hint="cs"/>
+          <w:rtl/>
+        </w:rPr>
+        <w:t>ﻧﺤﻮه</w:t>
+      </w:r>
+      <w:r>
+        <w:rPr>
+          <w:rtl/>
+        </w:rPr>
+        <w:t xml:space="preserve"> ا</w:t>
+      </w:r>
+      <w:r>
+        <w:rPr>
+          <w:rFonts w:hint="cs"/>
+          <w:rtl/>
+        </w:rPr>
+        <w:t>ﺳﺘﻔﺎده</w:t>
+      </w:r>
+      <w:r>
+        <w:rPr>
+          <w:rtl/>
+        </w:rPr>
+        <w:t xml:space="preserve"> در </w:t>
+      </w:r>
+      <w:r>
+        <w:rPr>
+          <w:rFonts w:hint="cs"/>
+          <w:rtl/>
+        </w:rPr>
+        <w:t>ﺧﻮد</w:t>
+      </w:r>
+      <w:r>
+        <w:rPr>
+          <w:rtl/>
+        </w:rPr>
+        <w:t xml:space="preserve"> </w:t>
+      </w:r>
+      <w:r>
+        <w:rPr>
+          <w:rFonts w:hint="cs"/>
+          <w:rtl/>
+        </w:rPr>
+        <w:t>ﻓﺎﻳﻞ</w:t>
+      </w:r>
+      <w:r>
+        <w:rPr>
+          <w:rtl/>
+        </w:rPr>
+        <w:t xml:space="preserve"> </w:t>
+      </w:r>
+      <w:r>
+        <w:rPr>
+          <w:rFonts w:hint="cs"/>
+          <w:rtl/>
+        </w:rPr>
+        <w:t>ﺗﺸﺮﻳﺢ</w:t>
+      </w:r>
+      <w:r>
+        <w:rPr>
+          <w:rtl/>
+        </w:rPr>
+        <w:t xml:space="preserve"> </w:t>
+      </w:r>
+      <w:r>
+        <w:rPr>
+          <w:rFonts w:hint="cs"/>
+          <w:rtl/>
+        </w:rPr>
+        <w:t>ﺷﺪه</w:t>
+      </w:r>
+      <w:r>
+        <w:rPr>
+          <w:rtl/>
+        </w:rPr>
+        <w:t xml:space="preserve"> ا</w:t>
+      </w:r>
+      <w:r>
+        <w:rPr>
+          <w:rFonts w:hint="cs"/>
+          <w:rtl/>
+        </w:rPr>
+        <w:t>ﺳﺖ</w:t>
+      </w:r>
+      <w:r>
+        <w:rPr>
+          <w:rtl/>
+        </w:rPr>
+        <w:t xml:space="preserve"> و در ادا</w:t>
+      </w:r>
+      <w:r>
+        <w:rPr>
+          <w:rFonts w:hint="cs"/>
+          <w:rtl/>
+        </w:rPr>
+        <w:t>ﻣﻪ</w:t>
+      </w:r>
+      <w:r>
+        <w:rPr>
+          <w:rtl/>
+        </w:rPr>
+        <w:t xml:space="preserve"> </w:t>
+      </w:r>
+      <w:r>
+        <w:rPr>
+          <w:rFonts w:hint="cs"/>
+          <w:rtl/>
+        </w:rPr>
+        <w:t>ﻧﻴﺰ</w:t>
+      </w:r>
+      <w:r>
+        <w:rPr>
+          <w:rtl/>
+        </w:rPr>
+        <w:t xml:space="preserve"> </w:t>
+      </w:r>
+      <w:r>
+        <w:rPr>
+          <w:rFonts w:hint="cs"/>
+          <w:rtl/>
+        </w:rPr>
+        <w:t>ﺑﻪ</w:t>
+      </w:r>
+      <w:r>
+        <w:rPr>
+          <w:rtl/>
+        </w:rPr>
+        <w:t xml:space="preserve"> </w:t>
+      </w:r>
+      <w:r>
+        <w:rPr>
+          <w:rFonts w:hint="cs"/>
+          <w:rtl/>
+        </w:rPr>
+        <w:t>ﻃﻮر</w:t>
+      </w:r>
+      <w:r>
+        <w:rPr>
+          <w:rtl/>
+        </w:rPr>
+        <w:t xml:space="preserve"> </w:t>
+      </w:r>
+      <w:r>
+        <w:rPr>
+          <w:rFonts w:hint="cs"/>
+          <w:rtl/>
+        </w:rPr>
+        <w:t>ﻣﺒﺴﻮط</w:t>
+      </w:r>
+      <w:r>
+        <w:rPr>
+          <w:rtl/>
+        </w:rPr>
+        <w:t xml:space="preserve"> </w:t>
+      </w:r>
+      <w:r>
+        <w:rPr>
+          <w:rFonts w:hint="cs"/>
+          <w:rtl/>
+        </w:rPr>
+        <w:t>ﺗﻮﺿﻴﺢ</w:t>
+      </w:r>
+      <w:r>
+        <w:rPr>
+          <w:rtl/>
+        </w:rPr>
+        <w:t xml:space="preserve"> داده </w:t>
+      </w:r>
+      <w:r>
+        <w:rPr>
+          <w:rFonts w:hint="cs"/>
+          <w:rtl/>
+        </w:rPr>
+        <w:t>ﻣﻲ</w:t>
+      </w:r>
+      <w:r>
+        <w:rPr>
+          <w:rtl/>
+        </w:rPr>
+        <w:t xml:space="preserve"> </w:t>
+      </w:r>
+      <w:r>
+        <w:rPr>
+          <w:rFonts w:hint="cs"/>
+          <w:rtl/>
+        </w:rPr>
+        <w:t>ﺷﻮد</w:t>
+      </w:r>
+      <w:r>
+        <w:rPr>
+          <w:rtl/>
+        </w:rPr>
+        <w:t xml:space="preserve">. </w:t>
+      </w:r>
+      <w:r>
+        <w:rPr>
+          <w:rFonts w:hint="cs"/>
+          <w:rtl/>
+        </w:rPr>
+        <w:t>ﺟﻬﺖ</w:t>
+      </w:r>
+      <w:r>
+        <w:rPr>
+          <w:rtl/>
+        </w:rPr>
+        <w:t xml:space="preserve"> </w:t>
+      </w:r>
+      <w:r>
+        <w:rPr>
+          <w:rFonts w:hint="cs"/>
+          <w:rtl/>
+        </w:rPr>
+        <w:t>ﺗﻮﺿﻴﺤﺎت</w:t>
+      </w:r>
+      <w:r>
+        <w:rPr>
+          <w:rtl/>
+        </w:rPr>
+        <w:t xml:space="preserve"> </w:t>
+      </w:r>
+      <w:r>
+        <w:rPr>
+          <w:rFonts w:hint="cs"/>
+          <w:rtl/>
+        </w:rPr>
+        <w:t>ﺗﻜﻤﻴﻠﻲ</w:t>
+      </w:r>
+      <w:r>
+        <w:rPr>
+          <w:rtl/>
+        </w:rPr>
+        <w:t xml:space="preserve"> و </w:t>
+      </w:r>
+      <w:r>
+        <w:rPr>
+          <w:rFonts w:hint="cs"/>
+          <w:rtl/>
+        </w:rPr>
+        <w:t>ﻧﺤﻮه</w:t>
+      </w:r>
+      <w:r>
+        <w:rPr>
+          <w:rtl/>
+        </w:rPr>
+        <w:t xml:space="preserve"> ا</w:t>
+      </w:r>
+      <w:r>
+        <w:rPr>
+          <w:rFonts w:hint="cs"/>
+          <w:rtl/>
+        </w:rPr>
+        <w:t>ﺳﺘﺨﺮاج</w:t>
+      </w:r>
+      <w:r>
+        <w:rPr>
+          <w:rtl/>
+        </w:rPr>
+        <w:t xml:space="preserve"> و</w:t>
+      </w:r>
+      <w:r>
+        <w:rPr>
+          <w:rFonts w:hint="cs"/>
+          <w:rtl/>
+        </w:rPr>
+        <w:t>ﻳﮋﮔﻲ</w:t>
+      </w:r>
+      <w:r>
+        <w:rPr>
+          <w:rtl/>
+        </w:rPr>
+        <w:t xml:space="preserve"> </w:t>
+      </w:r>
+      <w:r>
+        <w:rPr>
+          <w:rFonts w:hint="cs"/>
+          <w:rtl/>
+        </w:rPr>
+        <w:t>ﻣﻲﺗﻮاﻧﻴﺪ</w:t>
+      </w:r>
+      <w:r>
+        <w:rPr>
+          <w:rtl/>
+        </w:rPr>
+        <w:t xml:space="preserve"> </w:t>
+      </w:r>
+      <w:r>
+        <w:rPr>
+          <w:rFonts w:hint="cs"/>
+          <w:rtl/>
+        </w:rPr>
+        <w:t>ﺑﻪ</w:t>
+      </w:r>
+      <w:r>
+        <w:rPr>
+          <w:rtl/>
+        </w:rPr>
+        <w:t xml:space="preserve"> آدرس ز</w:t>
+      </w:r>
+      <w:r>
+        <w:rPr>
+          <w:rFonts w:hint="cs"/>
+          <w:rtl/>
+        </w:rPr>
+        <w:t>ﻳﺮ</w:t>
+      </w:r>
+      <w:r>
+        <w:rPr>
+          <w:rtl/>
+        </w:rPr>
+        <w:t xml:space="preserve"> </w:t>
+      </w:r>
+      <w:r>
+        <w:rPr>
+          <w:rFonts w:hint="cs"/>
+          <w:rtl/>
+        </w:rPr>
+        <w:t>ﻣﺮاﺟﻌﻪ</w:t>
+      </w:r>
+      <w:r>
+        <w:rPr>
+          <w:rtl/>
+        </w:rPr>
+        <w:t xml:space="preserve"> </w:t>
+      </w:r>
+      <w:r>
+        <w:rPr>
+          <w:rFonts w:hint="cs"/>
+          <w:rtl/>
+        </w:rPr>
+        <w:t>ﻧﻤﺎﻳﻴﺪ</w:t>
+      </w:r>
+      <w:r>
+        <w:rPr>
+          <w:rtl/>
+        </w:rPr>
+        <w:t>:</w:t>
+      </w:r>
+    </w:p>
+    <w:p>
+      <w:pPr>
+        <w:rPr>
+          <w:rtl/>
+        </w:rPr>
+      </w:pPr>
+    </w:p>
+    <w:p>
+      <w:pPr>
+        <w:rPr>
+          <w:rtl/>
+        </w:rPr>
+      </w:pPr>
+      <w:r>
+        <w:rPr>
+          <w:rFonts w:hint="cs"/>
+          <w:rtl/>
+        </w:rPr>
+        <w:t>مر</w:t>
+      </w:r>
+      <w:r>
+        <w:rPr>
+          <w:rFonts w:hint="cs"/>
+          <w:rtl/>
+        </w:rPr>
+        <w:t>اﺣﻞ</w:t>
+      </w:r>
+      <w:r>
+        <w:rPr>
+          <w:rtl/>
+        </w:rPr>
+        <w:t xml:space="preserve"> ا</w:t>
+      </w:r>
+      <w:r>
+        <w:rPr>
+          <w:rFonts w:hint="cs"/>
+          <w:rtl/>
+        </w:rPr>
+        <w:t>ﺳﺘﺨﺮاج</w:t>
+      </w:r>
+      <w:r>
+        <w:rPr>
+          <w:rtl/>
+        </w:rPr>
+        <w:t xml:space="preserve"> و</w:t>
+      </w:r>
+      <w:r>
+        <w:rPr>
+          <w:rFonts w:hint="cs"/>
+          <w:rtl/>
+        </w:rPr>
+        <w:t>ﻳﮋﮔﻲ</w:t>
+      </w:r>
+      <w:r>
+        <w:rPr>
+          <w:rtl/>
+        </w:rPr>
+        <w:t xml:space="preserve"> از </w:t>
+      </w:r>
+      <w:r>
+        <w:rPr>
+          <w:rFonts w:hint="cs"/>
+          <w:rtl/>
+        </w:rPr>
+        <w:t>ﺗﺼﺎوﻳﺮ</w:t>
+      </w:r>
+      <w:r>
+        <w:rPr>
+          <w:rtl/>
+        </w:rPr>
+        <w:t xml:space="preserve"> </w:t>
+      </w:r>
+      <w:r>
+        <w:rPr>
+          <w:rFonts w:hint="cs"/>
+          <w:rtl/>
+        </w:rPr>
+        <w:t>ﺑﺎ</w:t>
+      </w:r>
+      <w:r>
+        <w:rPr>
+          <w:rtl/>
+        </w:rPr>
+        <w:t xml:space="preserve"> ا</w:t>
+      </w:r>
+      <w:r>
+        <w:rPr>
+          <w:rFonts w:hint="cs"/>
+          <w:rtl/>
+        </w:rPr>
+        <w:t>ﺳﺘﻔﺎده</w:t>
+      </w:r>
+      <w:r>
+        <w:rPr>
+          <w:rtl/>
+        </w:rPr>
+        <w:t xml:space="preserve"> از ا</w:t>
+      </w:r>
+      <w:r>
+        <w:rPr>
+          <w:rFonts w:hint="cs"/>
+          <w:rtl/>
+        </w:rPr>
+        <w:t>ﻟﮕﻮرﻳﺘﻢ</w:t>
+      </w:r>
+      <w:r>
+        <w:rPr>
+          <w:rtl/>
+        </w:rPr>
+        <w:t xml:space="preserve"> </w:t>
+      </w:r>
+      <w:r>
+        <w:t>PCA</w:t>
+      </w:r>
+      <w:r>
+        <w:rPr>
+          <w:rtl/>
+        </w:rPr>
+        <w:t xml:space="preserve"> </w:t>
+      </w:r>
+      <w:r>
+        <w:rPr>
+          <w:rFonts w:hint="cs"/>
+          <w:rtl/>
+        </w:rPr>
+        <w:t>ﺑﻪ</w:t>
+      </w:r>
+      <w:r>
+        <w:rPr>
+          <w:rtl/>
+        </w:rPr>
+        <w:t xml:space="preserve"> </w:t>
+      </w:r>
+      <w:r>
+        <w:rPr>
+          <w:rFonts w:hint="cs"/>
+          <w:rtl/>
+        </w:rPr>
+        <w:t>ﺻﻮرت</w:t>
+      </w:r>
+      <w:r>
+        <w:rPr>
+          <w:rtl/>
+        </w:rPr>
+        <w:t xml:space="preserve"> ز</w:t>
+      </w:r>
+      <w:r>
+        <w:rPr>
+          <w:rFonts w:hint="cs"/>
+          <w:rtl/>
+        </w:rPr>
+        <w:t>ﻳﺮ</w:t>
+      </w:r>
+      <w:r>
+        <w:rPr>
+          <w:rtl/>
+        </w:rPr>
+        <w:t xml:space="preserve"> ا</w:t>
+      </w:r>
+      <w:r>
+        <w:rPr>
+          <w:rFonts w:hint="cs"/>
+          <w:rtl/>
+        </w:rPr>
+        <w:t>ﺳﺖ</w:t>
+      </w:r>
+      <w:r>
+        <w:rPr>
+          <w:rtl/>
+        </w:rPr>
+        <w:t>:</w:t>
+      </w:r>
+    </w:p>
+    <w:p>
+      <w:pPr>
+        <w:pStyle w:val="ListParagraph"/>
+        <w:numPr>
+          <w:ilvl w:val="0"/>
+          <w:numId w:val="14"/>
+        </w:numPr>
+        <w:rPr>
+          <w:rtl/>
+        </w:rPr>
+      </w:pPr>
+      <w:r>
+        <w:rPr>
+          <w:rFonts w:hint="cs"/>
+          <w:rtl/>
+        </w:rPr>
+        <w:t>ﻧﺮﻣﺎل</w:t>
+      </w:r>
+      <w:r>
+        <w:rPr>
+          <w:rtl/>
+        </w:rPr>
+        <w:t xml:space="preserve"> </w:t>
+      </w:r>
+      <w:r>
+        <w:rPr>
+          <w:rFonts w:hint="cs"/>
+          <w:rtl/>
+        </w:rPr>
+        <w:t>ﺳﺎزي</w:t>
+      </w:r>
+      <w:r>
+        <w:rPr>
+          <w:rtl/>
+        </w:rPr>
+        <w:t xml:space="preserve">: </w:t>
+      </w:r>
+      <w:r>
+        <w:rPr>
+          <w:rFonts w:hint="cs"/>
+          <w:rtl/>
+        </w:rPr>
+        <w:t>ﺗﺼﺎوﻳﺮ</w:t>
+      </w:r>
+      <w:r>
+        <w:rPr>
+          <w:rtl/>
+        </w:rPr>
+        <w:t xml:space="preserve"> را </w:t>
+      </w:r>
+      <w:r>
+        <w:rPr>
+          <w:rFonts w:hint="cs"/>
+          <w:rtl/>
+        </w:rPr>
+        <w:t>ﺧﻮاﻧﺪه</w:t>
+      </w:r>
+      <w:r>
+        <w:rPr>
+          <w:rtl/>
+        </w:rPr>
+        <w:t xml:space="preserve"> و ا</w:t>
+      </w:r>
+      <w:r>
+        <w:rPr>
+          <w:rFonts w:hint="cs"/>
+          <w:rtl/>
+        </w:rPr>
+        <w:t>ﻧﺪازهي</w:t>
+      </w:r>
+      <w:r>
+        <w:rPr>
+          <w:rtl/>
+        </w:rPr>
+        <w:t xml:space="preserve"> آن </w:t>
+      </w:r>
+      <w:r>
+        <w:rPr>
+          <w:rFonts w:hint="cs"/>
+          <w:rtl/>
+        </w:rPr>
+        <w:t>ﻫﺎ</w:t>
+      </w:r>
+      <w:r>
+        <w:rPr>
+          <w:rtl/>
+        </w:rPr>
+        <w:t xml:space="preserve"> را </w:t>
+      </w:r>
+      <w:r>
+        <w:rPr>
+          <w:rFonts w:hint="cs"/>
+          <w:rtl/>
+        </w:rPr>
+        <w:t>ﻳﻚ</w:t>
+      </w:r>
+      <w:r>
+        <w:rPr>
+          <w:rtl/>
+        </w:rPr>
+        <w:t xml:space="preserve"> </w:t>
+      </w:r>
+      <w:r>
+        <w:rPr>
+          <w:rFonts w:hint="cs"/>
+          <w:rtl/>
+        </w:rPr>
+        <w:t>ﺳﺎﻳﺰ</w:t>
+      </w:r>
+      <w:r>
+        <w:rPr>
+          <w:rtl/>
+        </w:rPr>
+        <w:t xml:space="preserve"> د</w:t>
+      </w:r>
+      <w:r>
+        <w:rPr>
+          <w:rFonts w:hint="cs"/>
+          <w:rtl/>
+        </w:rPr>
+        <w:t>ﻟﺨﻮاه</w:t>
+      </w:r>
+      <w:r>
+        <w:rPr>
+          <w:rtl/>
+        </w:rPr>
+        <w:t xml:space="preserve"> </w:t>
+      </w:r>
+      <w:r>
+        <w:rPr>
+          <w:rFonts w:hint="cs"/>
+          <w:rtl/>
+        </w:rPr>
+        <w:t>ﻧﻈﻴﺮ</w:t>
+      </w:r>
+      <w:r>
+        <w:rPr>
+          <w:rtl/>
+        </w:rPr>
+        <w:t xml:space="preserve"> 32*32 </w:t>
+      </w:r>
+      <w:r>
+        <w:rPr>
+          <w:rFonts w:hint="cs"/>
+          <w:rtl/>
+        </w:rPr>
+        <w:t>ﺗﻐﻴﻴﺮ</w:t>
+      </w:r>
+      <w:r>
+        <w:rPr>
+          <w:rtl/>
+        </w:rPr>
+        <w:t xml:space="preserve"> د</w:t>
+      </w:r>
+      <w:r>
+        <w:rPr>
+          <w:rFonts w:hint="cs"/>
+          <w:rtl/>
+        </w:rPr>
+        <w:t>ﻫﻴﺪ</w:t>
+      </w:r>
+      <w:r>
+        <w:rPr>
+          <w:rtl/>
+        </w:rPr>
+        <w:t xml:space="preserve">. </w:t>
+      </w:r>
+      <w:r>
+        <w:rPr>
+          <w:rFonts w:hint="cs"/>
+          <w:rtl/>
+        </w:rPr>
+        <w:t>ﺳﭙﺲ</w:t>
+      </w:r>
+      <w:r>
+        <w:rPr>
+          <w:rtl/>
+        </w:rPr>
+        <w:t xml:space="preserve"> </w:t>
+      </w:r>
+      <w:r>
+        <w:rPr>
+          <w:rFonts w:hint="cs"/>
+          <w:rtl/>
+        </w:rPr>
+        <w:t xml:space="preserve">ﻣﻘﺎدیر </w:t>
+      </w:r>
+      <w:r>
+        <w:rPr>
+          <w:rFonts w:hint="cs"/>
+          <w:rtl/>
+        </w:rPr>
+        <w:t>ﭘﻴﻜﺴﻞﻫﺎي</w:t>
+      </w:r>
+      <w:r>
+        <w:rPr>
+          <w:rtl/>
+        </w:rPr>
+        <w:t xml:space="preserve"> </w:t>
+      </w:r>
+      <w:r>
+        <w:rPr>
+          <w:rFonts w:hint="cs"/>
+          <w:rtl/>
+        </w:rPr>
+        <w:t>ﻫﺮ</w:t>
+      </w:r>
+      <w:r>
+        <w:rPr>
+          <w:rtl/>
+        </w:rPr>
+        <w:t xml:space="preserve"> </w:t>
+      </w:r>
+      <w:r>
+        <w:rPr>
+          <w:rFonts w:hint="cs"/>
+          <w:rtl/>
+        </w:rPr>
+        <w:t>ﺗﺼﻮﻳﺮ</w:t>
+      </w:r>
+      <w:r>
+        <w:rPr>
+          <w:rtl/>
+        </w:rPr>
+        <w:t xml:space="preserve"> را در </w:t>
+      </w:r>
+      <w:r>
+        <w:rPr>
+          <w:rFonts w:hint="cs"/>
+          <w:rtl/>
+        </w:rPr>
+        <w:t>ﺑﺎزه</w:t>
+      </w:r>
+      <w:r>
+        <w:rPr>
+          <w:rFonts w:hint="cs"/>
+          <w:rtl/>
+        </w:rPr>
+        <w:t xml:space="preserve"> </w:t>
+      </w:r>
+      <w:r>
+        <w:rPr>
+          <w:rFonts w:hint="cs"/>
+          <w:rtl/>
+        </w:rPr>
+        <w:t>ي</w:t>
+      </w:r>
+      <w:r>
+        <w:rPr>
+          <w:rtl/>
+        </w:rPr>
+        <w:t xml:space="preserve"> [0-1] </w:t>
+      </w:r>
+      <w:r>
+        <w:rPr>
+          <w:rFonts w:hint="cs"/>
+          <w:rtl/>
+        </w:rPr>
+        <w:t>ﻧﺮﻣﺎل</w:t>
+      </w:r>
+      <w:r>
+        <w:rPr>
+          <w:rtl/>
+        </w:rPr>
+        <w:t xml:space="preserve"> </w:t>
+      </w:r>
+      <w:r>
+        <w:rPr>
+          <w:rFonts w:hint="cs"/>
+          <w:rtl/>
+        </w:rPr>
+        <w:t>ﻛﻨﻴﺪ</w:t>
+      </w:r>
+      <w:r>
+        <w:rPr>
+          <w:rtl/>
+        </w:rPr>
+        <w:t>. در ا</w:t>
+      </w:r>
+      <w:r>
+        <w:rPr>
+          <w:rFonts w:hint="cs"/>
+          <w:rtl/>
+        </w:rPr>
+        <w:t>ﻳﻦ</w:t>
+      </w:r>
+      <w:r>
+        <w:rPr>
+          <w:rtl/>
+        </w:rPr>
+        <w:t xml:space="preserve"> </w:t>
+      </w:r>
+      <w:r>
+        <w:rPr>
+          <w:rFonts w:hint="cs"/>
+          <w:rtl/>
+        </w:rPr>
+        <w:t>ﻣﺮﺣﻠﻪ</w:t>
+      </w:r>
+      <w:r>
+        <w:rPr>
+          <w:rtl/>
+        </w:rPr>
+        <w:t xml:space="preserve"> </w:t>
+      </w:r>
+      <w:r>
+        <w:rPr>
+          <w:rFonts w:hint="cs"/>
+          <w:rtl/>
+        </w:rPr>
+        <w:t>ﻓﺮض</w:t>
+      </w:r>
+      <w:r>
+        <w:rPr>
+          <w:rtl/>
+        </w:rPr>
+        <w:t xml:space="preserve"> ا</w:t>
+      </w:r>
+      <w:r>
+        <w:rPr>
+          <w:rFonts w:hint="cs"/>
+          <w:rtl/>
+        </w:rPr>
+        <w:t>ﻳﻨﺴﺖ</w:t>
+      </w:r>
+      <w:r>
+        <w:rPr>
+          <w:rtl/>
+        </w:rPr>
+        <w:t xml:space="preserve"> </w:t>
+      </w:r>
+      <w:r>
+        <w:rPr>
+          <w:rFonts w:hint="cs"/>
+          <w:rtl/>
+        </w:rPr>
+        <w:t>ﻛﻪ</w:t>
+      </w:r>
+      <w:r>
+        <w:rPr>
+          <w:rtl/>
+        </w:rPr>
+        <w:t xml:space="preserve"> </w:t>
+      </w:r>
+      <w:r>
+        <w:rPr>
+          <w:rFonts w:hint="cs"/>
+          <w:rtl/>
+        </w:rPr>
+        <w:t>ﺗﺼﺎوﻳﺮ</w:t>
+      </w:r>
+      <w:r>
+        <w:rPr>
+          <w:rtl/>
+        </w:rPr>
+        <w:t xml:space="preserve"> </w:t>
+      </w:r>
+      <w:r>
+        <w:rPr>
+          <w:rFonts w:hint="cs"/>
+          <w:rtl/>
+        </w:rPr>
+        <w:t>ﺷﻤﺎ</w:t>
+      </w:r>
+      <w:r>
+        <w:rPr>
+          <w:rtl/>
+        </w:rPr>
+        <w:t xml:space="preserve"> ر</w:t>
+      </w:r>
+      <w:r>
+        <w:rPr>
+          <w:rFonts w:hint="cs"/>
+          <w:rtl/>
+        </w:rPr>
+        <w:t>ﻧﮕﻲ</w:t>
+      </w:r>
+      <w:r>
+        <w:rPr>
+          <w:rtl/>
+        </w:rPr>
+        <w:t xml:space="preserve"> </w:t>
+      </w:r>
+      <w:r>
+        <w:rPr>
+          <w:rFonts w:hint="cs"/>
+          <w:rtl/>
+        </w:rPr>
+        <w:t>ﻧﻴﺴﺖ</w:t>
+      </w:r>
+      <w:r>
+        <w:rPr>
+          <w:rtl/>
+        </w:rPr>
+        <w:t>. ا</w:t>
+      </w:r>
+      <w:r>
+        <w:rPr>
+          <w:rFonts w:hint="cs"/>
+          <w:rtl/>
+        </w:rPr>
+        <w:t>ﮔﺮ</w:t>
+      </w:r>
+      <w:r>
+        <w:rPr>
+          <w:rtl/>
+        </w:rPr>
+        <w:t xml:space="preserve"> </w:t>
+      </w:r>
+      <w:r>
+        <w:rPr>
+          <w:rFonts w:hint="cs"/>
+          <w:rtl/>
+        </w:rPr>
+        <w:t>ﺷﻤﺎ</w:t>
+      </w:r>
+      <w:r>
+        <w:rPr>
+          <w:rtl/>
+        </w:rPr>
+        <w:t xml:space="preserve"> از </w:t>
+      </w:r>
+      <w:r>
+        <w:rPr>
+          <w:rFonts w:hint="cs"/>
+          <w:rtl/>
+        </w:rPr>
+        <w:t>ﺗﺼﺎوﻳﺮ</w:t>
+      </w:r>
+      <w:r>
+        <w:rPr>
+          <w:rtl/>
+        </w:rPr>
+        <w:t xml:space="preserve"> ر</w:t>
+      </w:r>
+      <w:r>
+        <w:rPr>
+          <w:rFonts w:hint="cs"/>
+          <w:rtl/>
+        </w:rPr>
+        <w:t>ﻧﮕﻲ</w:t>
+      </w:r>
+      <w:r>
+        <w:rPr>
+          <w:rtl/>
+        </w:rPr>
+        <w:t xml:space="preserve"> ا</w:t>
+      </w:r>
+      <w:r>
+        <w:rPr>
+          <w:rFonts w:hint="cs"/>
+          <w:rtl/>
+        </w:rPr>
+        <w:t>ﺳﺘﻔﺎده</w:t>
+      </w:r>
+      <w:r>
+        <w:rPr>
+          <w:rtl/>
+        </w:rPr>
+        <w:t xml:space="preserve"> </w:t>
+      </w:r>
+      <w:r>
+        <w:rPr>
+          <w:rFonts w:hint="cs"/>
+          <w:rtl/>
+        </w:rPr>
+        <w:t>ﻛﺮده</w:t>
+      </w:r>
+      <w:r>
+        <w:rPr>
+          <w:rtl/>
+        </w:rPr>
+        <w:t xml:space="preserve"> ا</w:t>
+      </w:r>
+      <w:r>
+        <w:rPr>
+          <w:rFonts w:hint="cs"/>
+          <w:rtl/>
+        </w:rPr>
+        <w:t>ﻳﺪ</w:t>
+      </w:r>
+      <w:r>
+        <w:rPr>
+          <w:rtl/>
+        </w:rPr>
+        <w:t xml:space="preserve"> </w:t>
+      </w:r>
+      <w:r>
+        <w:rPr>
+          <w:rFonts w:hint="cs"/>
+          <w:rtl/>
+        </w:rPr>
+        <w:t>ﻣﻲ</w:t>
+      </w:r>
+      <w:r>
+        <w:rPr>
+          <w:rtl/>
+        </w:rPr>
+        <w:t xml:space="preserve"> </w:t>
+      </w:r>
+      <w:r>
+        <w:rPr>
+          <w:rFonts w:hint="cs"/>
+          <w:rtl/>
+        </w:rPr>
+        <w:t>ﺗﻮاﻧﻴﺪ</w:t>
+      </w:r>
+      <w:r>
+        <w:rPr>
+          <w:rtl/>
+        </w:rPr>
+        <w:t xml:space="preserve"> آ</w:t>
+      </w:r>
+      <w:r>
+        <w:rPr>
+          <w:rFonts w:hint="cs"/>
+          <w:rtl/>
+        </w:rPr>
+        <w:t>ﻧﻬﺎ</w:t>
+      </w:r>
+      <w:r>
+        <w:rPr>
+          <w:rtl/>
+        </w:rPr>
+        <w:t xml:space="preserve"> را </w:t>
+      </w:r>
+      <w:r>
+        <w:rPr>
+          <w:rFonts w:hint="cs"/>
+          <w:rtl/>
+        </w:rPr>
+        <w:t>ﺧﺎﻛﺴﺘﺮي</w:t>
+      </w:r>
+      <w:r>
+        <w:rPr>
+          <w:rtl/>
+        </w:rPr>
+        <w:t xml:space="preserve"> </w:t>
+      </w:r>
+      <w:r>
+        <w:rPr>
+          <w:rFonts w:hint="cs"/>
+          <w:rtl/>
+        </w:rPr>
+        <w:t>ﻛﻨﻴﺪ</w:t>
+      </w:r>
+      <w:r>
+        <w:rPr>
+          <w:rtl/>
+        </w:rPr>
+        <w:t xml:space="preserve"> و </w:t>
+      </w:r>
+      <w:r>
+        <w:rPr>
+          <w:rFonts w:hint="cs"/>
+          <w:rtl/>
+        </w:rPr>
+        <w:t>ﺳﭙﺲ</w:t>
+      </w:r>
+      <w:r>
+        <w:rPr>
+          <w:rtl/>
+        </w:rPr>
+        <w:t xml:space="preserve"> ا</w:t>
+      </w:r>
+      <w:r>
+        <w:rPr>
+          <w:rFonts w:hint="cs"/>
+          <w:rtl/>
+        </w:rPr>
+        <w:t>ﻟﮕﻮرﻳﺘﻢ</w:t>
+      </w:r>
+      <w:r>
+        <w:rPr>
+          <w:rtl/>
+        </w:rPr>
+        <w:t xml:space="preserve"> </w:t>
+      </w:r>
+      <w:r>
+        <w:t>PCA</w:t>
+      </w:r>
+      <w:r>
+        <w:rPr>
+          <w:rtl/>
+        </w:rPr>
+        <w:t xml:space="preserve"> را ا</w:t>
+      </w:r>
+      <w:r>
+        <w:rPr>
+          <w:rFonts w:hint="cs"/>
+          <w:rtl/>
+        </w:rPr>
+        <w:t>ﺟﺮا</w:t>
+      </w:r>
+      <w:r>
+        <w:rPr>
+          <w:rtl/>
+        </w:rPr>
+        <w:t xml:space="preserve"> </w:t>
+      </w:r>
+      <w:r>
+        <w:rPr>
+          <w:rFonts w:hint="cs"/>
+          <w:rtl/>
+        </w:rPr>
+        <w:t>ﻛﻨﻴﺪ</w:t>
+      </w:r>
+      <w:r>
+        <w:rPr>
+          <w:rtl/>
+        </w:rPr>
+        <w:t xml:space="preserve"> </w:t>
+      </w:r>
+      <w:r>
+        <w:rPr>
+          <w:rFonts w:hint="cs"/>
+          <w:rtl/>
+        </w:rPr>
+        <w:t>ﻳﺎ</w:t>
+      </w:r>
+      <w:r>
+        <w:rPr>
+          <w:rtl/>
+        </w:rPr>
+        <w:t xml:space="preserve"> </w:t>
+      </w:r>
+      <w:r>
+        <w:rPr>
+          <w:rFonts w:hint="cs"/>
+          <w:rtl/>
+        </w:rPr>
+        <w:t>ﻳﻚ</w:t>
+      </w:r>
+      <w:r>
+        <w:rPr>
+          <w:rtl/>
+        </w:rPr>
+        <w:t xml:space="preserve"> روش </w:t>
+      </w:r>
+      <w:r>
+        <w:rPr>
+          <w:rFonts w:hint="cs"/>
+          <w:rtl/>
+        </w:rPr>
+        <w:t>ﺑﺮاي</w:t>
+      </w:r>
+      <w:r>
+        <w:rPr>
+          <w:rtl/>
+        </w:rPr>
+        <w:t xml:space="preserve"> ا</w:t>
+      </w:r>
+      <w:r>
+        <w:rPr>
+          <w:rFonts w:hint="cs"/>
+          <w:rtl/>
+        </w:rPr>
+        <w:t>ﺳﺘﻔﺎده</w:t>
+      </w:r>
+      <w:r>
+        <w:rPr>
+          <w:rtl/>
+        </w:rPr>
+        <w:t xml:space="preserve"> از </w:t>
+      </w:r>
+      <w:r>
+        <w:t>PCA</w:t>
+      </w:r>
+      <w:r>
+        <w:rPr>
+          <w:rtl/>
+        </w:rPr>
+        <w:t xml:space="preserve"> در </w:t>
+      </w:r>
+      <w:r>
+        <w:rPr>
+          <w:rFonts w:hint="cs"/>
+          <w:rtl/>
+        </w:rPr>
+        <w:t>ﺗﺼﺎوﻳﺮ</w:t>
+      </w:r>
+      <w:r>
+        <w:rPr>
+          <w:rtl/>
+        </w:rPr>
+        <w:t xml:space="preserve"> ر</w:t>
+      </w:r>
+      <w:r>
+        <w:rPr>
+          <w:rFonts w:hint="cs"/>
+          <w:rtl/>
+        </w:rPr>
+        <w:t>ﻧﮕﻲ</w:t>
+      </w:r>
+      <w:r>
+        <w:rPr>
+          <w:rtl/>
+        </w:rPr>
+        <w:t xml:space="preserve"> </w:t>
+      </w:r>
+      <w:r>
+        <w:rPr>
+          <w:rFonts w:hint="cs"/>
+          <w:rtl/>
+        </w:rPr>
+        <w:t>ﭘﻴﺸﻨﻬﺎد</w:t>
+      </w:r>
+      <w:r>
+        <w:rPr>
+          <w:rtl/>
+        </w:rPr>
+        <w:t xml:space="preserve"> د</w:t>
+      </w:r>
+      <w:r>
+        <w:rPr>
+          <w:rFonts w:hint="cs"/>
+          <w:rtl/>
+        </w:rPr>
+        <w:t>ﻫﻴﺪ</w:t>
+      </w:r>
+      <w:r>
+        <w:rPr>
+          <w:rtl/>
+        </w:rPr>
+        <w:t xml:space="preserve">. </w:t>
+      </w:r>
+      <w:r>
+        <w:rPr>
+          <w:rFonts w:hint="cs"/>
+          <w:rtl/>
+        </w:rPr>
+        <w:t>ﻣﻲ</w:t>
+      </w:r>
+      <w:r>
+        <w:rPr>
+          <w:rtl/>
+        </w:rPr>
+        <w:t xml:space="preserve"> </w:t>
+      </w:r>
+      <w:r>
+        <w:rPr>
+          <w:rFonts w:hint="cs"/>
+          <w:rtl/>
+        </w:rPr>
+        <w:t>ﺗﻮاﻧﻴﺪ</w:t>
+      </w:r>
+      <w:r>
+        <w:rPr>
+          <w:rtl/>
+        </w:rPr>
+        <w:t xml:space="preserve"> </w:t>
+      </w:r>
+      <w:r>
+        <w:rPr>
+          <w:rFonts w:hint="cs"/>
+          <w:rtl/>
+        </w:rPr>
+        <w:t>ﺑﺪﻳﻦ</w:t>
+      </w:r>
+      <w:r>
+        <w:rPr>
+          <w:rFonts w:hint="cs"/>
+          <w:rtl/>
+        </w:rPr>
+        <w:t xml:space="preserve"> </w:t>
+      </w:r>
+      <w:r>
+        <w:rPr>
+          <w:rFonts w:hint="cs"/>
+          <w:rtl/>
+        </w:rPr>
+        <w:t>ﻣﻨﻈﻮر</w:t>
+      </w:r>
+      <w:r>
+        <w:rPr>
+          <w:rtl/>
+        </w:rPr>
+        <w:t xml:space="preserve"> از </w:t>
+      </w:r>
+      <w:r>
+        <w:rPr>
+          <w:rFonts w:hint="cs"/>
+          <w:rtl/>
+        </w:rPr>
+        <w:t>ﺳﺎﻳﺮ</w:t>
+      </w:r>
+      <w:r>
+        <w:rPr>
+          <w:rtl/>
+        </w:rPr>
+        <w:t xml:space="preserve"> </w:t>
+      </w:r>
+      <w:r>
+        <w:rPr>
+          <w:rFonts w:hint="cs"/>
+          <w:rtl/>
+        </w:rPr>
+        <w:t>ﻛﺪﻫﺎي</w:t>
+      </w:r>
+      <w:r>
+        <w:rPr>
+          <w:rtl/>
+        </w:rPr>
+        <w:t xml:space="preserve"> آ</w:t>
+      </w:r>
+      <w:r>
+        <w:rPr>
+          <w:rFonts w:hint="cs"/>
+          <w:rtl/>
+        </w:rPr>
+        <w:t>ﻣﺎده</w:t>
+      </w:r>
+      <w:r>
+        <w:rPr>
+          <w:rtl/>
+        </w:rPr>
+        <w:t xml:space="preserve"> </w:t>
+      </w:r>
+      <w:r>
+        <w:rPr>
+          <w:rFonts w:hint="cs"/>
+          <w:rtl/>
+        </w:rPr>
+        <w:t>ﻛﻪ</w:t>
+      </w:r>
+      <w:r>
+        <w:rPr>
+          <w:rtl/>
+        </w:rPr>
+        <w:t xml:space="preserve"> از </w:t>
+      </w:r>
+      <w:r>
+        <w:t>PCA</w:t>
+      </w:r>
+      <w:r>
+        <w:rPr>
+          <w:rtl/>
+        </w:rPr>
+        <w:t xml:space="preserve"> </w:t>
+      </w:r>
+      <w:r>
+        <w:rPr>
+          <w:rFonts w:hint="cs"/>
+          <w:rtl/>
+        </w:rPr>
+        <w:t>ﺑﺮوي</w:t>
+      </w:r>
+      <w:r>
+        <w:rPr>
+          <w:rtl/>
+        </w:rPr>
+        <w:t xml:space="preserve"> </w:t>
+      </w:r>
+      <w:r>
+        <w:rPr>
+          <w:rFonts w:hint="cs"/>
+          <w:rtl/>
+        </w:rPr>
+        <w:t>ﺗﺼﺎوﻳﺮ</w:t>
+      </w:r>
+      <w:r>
+        <w:rPr>
+          <w:rtl/>
+        </w:rPr>
+        <w:t xml:space="preserve"> ر</w:t>
+      </w:r>
+      <w:r>
+        <w:rPr>
+          <w:rFonts w:hint="cs"/>
+          <w:rtl/>
+        </w:rPr>
+        <w:t>ﻧﮕﻲ</w:t>
+      </w:r>
+      <w:r>
+        <w:rPr>
+          <w:rtl/>
+        </w:rPr>
+        <w:t xml:space="preserve"> ا</w:t>
+      </w:r>
+      <w:r>
+        <w:rPr>
+          <w:rFonts w:hint="cs"/>
+          <w:rtl/>
+        </w:rPr>
+        <w:t>ﺳﺘﻔﺎده</w:t>
+      </w:r>
+      <w:r>
+        <w:rPr>
+          <w:rtl/>
+        </w:rPr>
+        <w:t xml:space="preserve"> </w:t>
+      </w:r>
+      <w:r>
+        <w:rPr>
+          <w:rFonts w:hint="cs"/>
+          <w:rtl/>
+        </w:rPr>
+        <w:t>ﻛﺮده</w:t>
+      </w:r>
+      <w:r>
+        <w:rPr>
+          <w:rtl/>
+        </w:rPr>
+        <w:t xml:space="preserve"> ا</w:t>
+      </w:r>
+      <w:r>
+        <w:rPr>
+          <w:rFonts w:hint="cs"/>
+          <w:rtl/>
+        </w:rPr>
+        <w:t>ﻧﺪ</w:t>
+      </w:r>
+      <w:r>
+        <w:rPr>
+          <w:rtl/>
+        </w:rPr>
+        <w:t xml:space="preserve"> </w:t>
+      </w:r>
+      <w:r>
+        <w:rPr>
+          <w:rFonts w:hint="cs"/>
+          <w:rtl/>
+        </w:rPr>
+        <w:t>ﺑﻬﺮه</w:t>
+      </w:r>
+      <w:r>
+        <w:rPr>
+          <w:rtl/>
+        </w:rPr>
+        <w:t xml:space="preserve"> </w:t>
+      </w:r>
+      <w:r>
+        <w:rPr>
+          <w:rFonts w:hint="cs"/>
+          <w:rtl/>
+        </w:rPr>
+        <w:t>ﺑﺒﺮﻳﺪ</w:t>
+      </w:r>
+      <w:r>
+        <w:rPr>
+          <w:rtl/>
+        </w:rPr>
+        <w:t>.</w:t>
+      </w:r>
+    </w:p>
+    <w:p>
+      <w:pPr>
+        <w:pStyle w:val="ListParagraph"/>
+        <w:numPr>
+          <w:ilvl w:val="0"/>
+          <w:numId w:val="14"/>
+        </w:numPr>
+        <w:rPr>
+          <w:rtl/>
+        </w:rPr>
+      </w:pPr>
+      <w:r>
+        <w:rPr>
+          <w:rtl/>
+        </w:rPr>
+        <w:t>در</w:t>
+      </w:r>
+      <w:r>
+        <w:rPr>
+          <w:rFonts w:hint="cs"/>
+          <w:rtl/>
+        </w:rPr>
+        <w:t>ﺻﺪ</w:t>
+      </w:r>
+      <w:r>
+        <w:rPr>
+          <w:rtl/>
+        </w:rPr>
+        <w:t xml:space="preserve"> داده </w:t>
+      </w:r>
+      <w:r>
+        <w:rPr>
+          <w:rFonts w:hint="cs"/>
+          <w:rtl/>
+        </w:rPr>
+        <w:t>ﻫﺎ</w:t>
+      </w:r>
+      <w:r>
+        <w:rPr>
+          <w:rtl/>
+        </w:rPr>
+        <w:t xml:space="preserve"> را </w:t>
+      </w:r>
+      <w:r>
+        <w:rPr>
+          <w:rFonts w:hint="cs"/>
+          <w:rtl/>
+        </w:rPr>
+        <w:t>ﺑﻪ</w:t>
+      </w:r>
+      <w:r>
+        <w:rPr>
+          <w:rtl/>
+        </w:rPr>
+        <w:t xml:space="preserve"> داده80</w:t>
+      </w:r>
+      <w:r>
+        <w:rPr>
+          <w:rFonts w:hint="cs"/>
+          <w:rtl/>
+        </w:rPr>
+        <w:t>ﺟﺪا</w:t>
+      </w:r>
+      <w:r>
+        <w:rPr>
+          <w:rtl/>
+        </w:rPr>
+        <w:t xml:space="preserve"> </w:t>
+      </w:r>
+      <w:r>
+        <w:rPr>
+          <w:rFonts w:hint="cs"/>
+          <w:rtl/>
+        </w:rPr>
+        <w:t>ﻛﺮدن</w:t>
+      </w:r>
+      <w:r>
+        <w:rPr>
+          <w:rtl/>
+        </w:rPr>
+        <w:t xml:space="preserve"> </w:t>
+      </w:r>
+      <w:r>
+        <w:rPr>
+          <w:rFonts w:hint="cs"/>
+          <w:rtl/>
+        </w:rPr>
+        <w:t>ﺗﺼﺎوﻳﺮ</w:t>
+      </w:r>
+      <w:r>
+        <w:rPr>
+          <w:rtl/>
+        </w:rPr>
+        <w:t xml:space="preserve"> آ</w:t>
+      </w:r>
+      <w:r>
+        <w:rPr>
+          <w:rFonts w:hint="cs"/>
+          <w:rtl/>
+        </w:rPr>
+        <w:t>ﻣﻮزش</w:t>
+      </w:r>
+      <w:r>
+        <w:rPr>
+          <w:rtl/>
+        </w:rPr>
+        <w:t xml:space="preserve"> و </w:t>
+      </w:r>
+      <w:r>
+        <w:rPr>
+          <w:rFonts w:hint="cs"/>
+          <w:rtl/>
+        </w:rPr>
+        <w:t>ﺗﺴﺖ</w:t>
+      </w:r>
+      <w:r>
+        <w:rPr>
+          <w:rtl/>
+        </w:rPr>
+        <w:t xml:space="preserve">: </w:t>
+      </w:r>
+      <w:r>
+        <w:rPr>
+          <w:rFonts w:hint="cs"/>
+          <w:rtl/>
+        </w:rPr>
+        <w:t>ﻫﻤﺎﻧﻄﻮر</w:t>
+      </w:r>
+      <w:r>
+        <w:rPr>
+          <w:rtl/>
+        </w:rPr>
+        <w:t xml:space="preserve"> </w:t>
+      </w:r>
+      <w:r>
+        <w:rPr>
+          <w:rFonts w:hint="cs"/>
+          <w:rtl/>
+        </w:rPr>
+        <w:t>ﻛﻪ</w:t>
+      </w:r>
+      <w:r>
+        <w:rPr>
+          <w:rtl/>
+        </w:rPr>
+        <w:t xml:space="preserve"> در </w:t>
+      </w:r>
+      <w:r>
+        <w:rPr>
+          <w:rFonts w:hint="cs"/>
+          <w:rtl/>
+        </w:rPr>
+        <w:t>ﺑﺨﺶ</w:t>
+      </w:r>
+      <w:r>
+        <w:rPr>
+          <w:rtl/>
+        </w:rPr>
+        <w:t xml:space="preserve"> </w:t>
+      </w:r>
+      <w:r>
+        <w:rPr>
+          <w:rFonts w:hint="cs"/>
+          <w:rtl/>
+        </w:rPr>
+        <w:t>ﻗﺒﻞ</w:t>
+      </w:r>
+      <w:r>
+        <w:rPr>
+          <w:rtl/>
+        </w:rPr>
+        <w:t xml:space="preserve"> </w:t>
+      </w:r>
+      <w:r>
+        <w:rPr>
+          <w:rFonts w:hint="cs"/>
+          <w:rtl/>
+        </w:rPr>
+        <w:t>ﮔﻔﺘﻪ</w:t>
+      </w:r>
+      <w:r>
+        <w:rPr>
+          <w:rtl/>
+        </w:rPr>
+        <w:t xml:space="preserve"> </w:t>
+      </w:r>
+      <w:r>
+        <w:rPr>
+          <w:rFonts w:hint="cs"/>
+          <w:rtl/>
+        </w:rPr>
+        <w:t>ﺷﺪ،</w:t>
+      </w:r>
+      <w:r>
+        <w:rPr>
+          <w:rtl/>
+        </w:rPr>
+        <w:t xml:space="preserve">  </w:t>
+      </w:r>
+      <w:r>
+        <w:rPr>
+          <w:rtl/>
+        </w:rPr>
+        <w:t>آ</w:t>
+      </w:r>
+      <w:r>
+        <w:rPr>
+          <w:rFonts w:hint="cs"/>
+          <w:rtl/>
+        </w:rPr>
+        <w:t>ﻣﻮزش</w:t>
+      </w:r>
+      <w:r>
+        <w:rPr>
+          <w:rtl/>
+        </w:rPr>
+        <w:t xml:space="preserve"> و 20 در</w:t>
+      </w:r>
+      <w:r>
+        <w:rPr>
+          <w:rFonts w:hint="cs"/>
+          <w:rtl/>
+        </w:rPr>
+        <w:t>ﺻﺪ</w:t>
+      </w:r>
+      <w:r>
+        <w:rPr>
+          <w:rtl/>
+        </w:rPr>
+        <w:t xml:space="preserve"> را </w:t>
+      </w:r>
+      <w:r>
+        <w:rPr>
+          <w:rFonts w:hint="cs"/>
+          <w:rtl/>
+        </w:rPr>
+        <w:t>ﺑﻪ</w:t>
+      </w:r>
+      <w:r>
+        <w:rPr>
+          <w:rtl/>
+        </w:rPr>
+        <w:t xml:space="preserve"> </w:t>
+      </w:r>
+      <w:r>
+        <w:rPr>
+          <w:rFonts w:hint="cs"/>
+          <w:rtl/>
+        </w:rPr>
+        <w:t>ﻋﻨﻮان</w:t>
+      </w:r>
+      <w:r>
+        <w:rPr>
+          <w:rtl/>
+        </w:rPr>
+        <w:t xml:space="preserve"> داده </w:t>
+      </w:r>
+      <w:r>
+        <w:rPr>
+          <w:rFonts w:hint="cs"/>
+          <w:rtl/>
+        </w:rPr>
+        <w:t>ﺗﺴﺖ</w:t>
+      </w:r>
+      <w:r>
+        <w:rPr>
+          <w:rtl/>
+        </w:rPr>
+        <w:t xml:space="preserve"> در </w:t>
+      </w:r>
+      <w:r>
+        <w:rPr>
+          <w:rFonts w:hint="cs"/>
+          <w:rtl/>
+        </w:rPr>
+        <w:t>ﻧﻈﺮ</w:t>
+      </w:r>
+      <w:r>
+        <w:rPr>
+          <w:rtl/>
+        </w:rPr>
+        <w:t xml:space="preserve"> </w:t>
+      </w:r>
+      <w:r>
+        <w:rPr>
+          <w:rFonts w:hint="cs"/>
+          <w:rtl/>
+        </w:rPr>
+        <w:t>ﺑﮕﻴﺮﻳﺪ</w:t>
+      </w:r>
+      <w:r>
+        <w:rPr>
+          <w:rtl/>
+        </w:rPr>
+        <w:t>.</w:t>
+      </w:r>
+    </w:p>
+    <w:p>
+      <w:pPr>
+        <w:pStyle w:val="ListParagraph"/>
+        <w:numPr>
+          <w:ilvl w:val="0"/>
+          <w:numId w:val="14"/>
+        </w:numPr>
+        <w:rPr>
+          <w:rtl/>
+        </w:rPr>
+      </w:pPr>
+      <w:r>
+        <w:rPr>
+          <w:rFonts w:hint="cs"/>
+          <w:rtl/>
+        </w:rPr>
+        <w:t>ﺑﺮدار</w:t>
+      </w:r>
+      <w:r>
+        <w:rPr>
+          <w:rtl/>
+        </w:rPr>
+        <w:t xml:space="preserve"> </w:t>
+      </w:r>
+      <w:r>
+        <w:rPr>
+          <w:rFonts w:hint="cs"/>
+          <w:rtl/>
+        </w:rPr>
+        <w:t>ﻛﺮدن</w:t>
+      </w:r>
+      <w:r>
+        <w:rPr>
+          <w:rtl/>
+        </w:rPr>
+        <w:t xml:space="preserve">: </w:t>
+      </w:r>
+      <w:r>
+        <w:rPr>
+          <w:rFonts w:hint="cs"/>
+          <w:rtl/>
+        </w:rPr>
+        <w:t>ﻫﺮ</w:t>
+      </w:r>
+      <w:r>
+        <w:rPr>
+          <w:rtl/>
+        </w:rPr>
+        <w:t xml:space="preserve"> </w:t>
+      </w:r>
+      <w:r>
+        <w:rPr>
+          <w:rFonts w:hint="cs"/>
+          <w:rtl/>
+        </w:rPr>
+        <w:t>ﺗﺼﻮﻳﺮ</w:t>
+      </w:r>
+      <w:r>
+        <w:rPr>
+          <w:rtl/>
+        </w:rPr>
+        <w:t xml:space="preserve"> 32*32 را </w:t>
+      </w:r>
+      <w:r>
+        <w:rPr>
+          <w:rFonts w:hint="cs"/>
+          <w:rtl/>
+        </w:rPr>
+        <w:t>ﺑﻪ</w:t>
+      </w:r>
+      <w:r>
+        <w:rPr>
+          <w:rtl/>
+        </w:rPr>
+        <w:t xml:space="preserve"> </w:t>
+      </w:r>
+      <w:r>
+        <w:rPr>
+          <w:rFonts w:hint="cs"/>
+          <w:rtl/>
+        </w:rPr>
+        <w:t>ﻳﻚ</w:t>
+      </w:r>
+      <w:r>
+        <w:rPr>
+          <w:rtl/>
+        </w:rPr>
+        <w:t xml:space="preserve"> </w:t>
+      </w:r>
+      <w:r>
+        <w:rPr>
+          <w:rFonts w:hint="cs"/>
+          <w:rtl/>
+        </w:rPr>
+        <w:t>ﺑﺮدار</w:t>
+      </w:r>
+      <w:r>
+        <w:rPr>
+          <w:rtl/>
+        </w:rPr>
+        <w:t xml:space="preserve"> 1024*1 </w:t>
+      </w:r>
+      <w:r>
+        <w:rPr>
+          <w:rFonts w:hint="cs"/>
+          <w:rtl/>
+        </w:rPr>
+        <w:t>ﺗﺒﺪﻳﻞ</w:t>
+      </w:r>
+      <w:r>
+        <w:rPr>
+          <w:rtl/>
+        </w:rPr>
+        <w:t xml:space="preserve"> </w:t>
+      </w:r>
+      <w:r>
+        <w:rPr>
+          <w:rFonts w:hint="cs"/>
+          <w:rtl/>
+        </w:rPr>
+        <w:t>ﻛﻨﻴﺪ</w:t>
+      </w:r>
+      <w:r>
+        <w:rPr>
+          <w:rtl/>
+        </w:rPr>
+        <w:t xml:space="preserve">. </w:t>
+      </w:r>
+    </w:p>
+    <w:p>
+      <w:pPr>
+        <w:pStyle w:val="ListParagraph"/>
+        <w:numPr>
+          <w:ilvl w:val="0"/>
+          <w:numId w:val="14"/>
+        </w:numPr>
+        <w:rPr>
+          <w:rtl/>
+        </w:rPr>
+      </w:pPr>
+      <w:r>
+        <w:rPr>
+          <w:rFonts w:hint="cs"/>
+          <w:rtl/>
+        </w:rPr>
+        <w:t>ﺳﺎﺧﺘﻦ</w:t>
+      </w:r>
+      <w:r>
+        <w:rPr>
+          <w:rtl/>
+        </w:rPr>
+        <w:t xml:space="preserve"> </w:t>
+      </w:r>
+      <w:r>
+        <w:rPr>
+          <w:rFonts w:hint="cs"/>
+          <w:rtl/>
+        </w:rPr>
+        <w:t>ﻣﺎﺗﺮﻳﺲ</w:t>
+      </w:r>
+      <w:r>
+        <w:rPr>
+          <w:rtl/>
+        </w:rPr>
+        <w:t xml:space="preserve"> داده </w:t>
+      </w:r>
+      <w:r>
+        <w:rPr>
+          <w:rFonts w:hint="cs"/>
+          <w:rtl/>
+        </w:rPr>
+        <w:t>ﻫﺎي</w:t>
+      </w:r>
+      <w:r>
+        <w:rPr>
+          <w:rtl/>
+        </w:rPr>
+        <w:t xml:space="preserve"> آ</w:t>
+      </w:r>
+      <w:r>
+        <w:rPr>
+          <w:rFonts w:hint="cs"/>
+          <w:rtl/>
+        </w:rPr>
+        <w:t>ﻣﻮزﺷﻲ</w:t>
+      </w:r>
+      <w:r>
+        <w:rPr>
+          <w:rtl/>
+        </w:rPr>
+        <w:t xml:space="preserve">: </w:t>
+      </w:r>
+      <w:r>
+        <w:rPr>
+          <w:rFonts w:hint="cs"/>
+          <w:rtl/>
+        </w:rPr>
+        <w:t>ﺗﺼﺎوﻳﺮ</w:t>
+      </w:r>
+      <w:r>
+        <w:rPr>
+          <w:rtl/>
+        </w:rPr>
+        <w:t xml:space="preserve"> </w:t>
+      </w:r>
+      <w:r>
+        <w:rPr>
+          <w:rFonts w:hint="cs"/>
+          <w:rtl/>
+        </w:rPr>
+        <w:t>ﺑﺮدار</w:t>
+      </w:r>
+      <w:r>
+        <w:rPr>
+          <w:rtl/>
+        </w:rPr>
+        <w:t xml:space="preserve"> </w:t>
+      </w:r>
+      <w:r>
+        <w:rPr>
+          <w:rFonts w:hint="cs"/>
+          <w:rtl/>
+        </w:rPr>
+        <w:t>ﺷﺪه</w:t>
+      </w:r>
+      <w:r>
+        <w:rPr>
+          <w:rtl/>
+        </w:rPr>
+        <w:t xml:space="preserve"> را </w:t>
+      </w:r>
+      <w:r>
+        <w:rPr>
+          <w:rFonts w:hint="cs"/>
+          <w:rtl/>
+        </w:rPr>
+        <w:t>ﻛﻨﺎر</w:t>
+      </w:r>
+      <w:r>
+        <w:rPr>
+          <w:rtl/>
+        </w:rPr>
+        <w:t xml:space="preserve"> </w:t>
+      </w:r>
+      <w:r>
+        <w:rPr>
+          <w:rFonts w:hint="cs"/>
+          <w:rtl/>
+        </w:rPr>
+        <w:t>ﻫﻢ</w:t>
+      </w:r>
+      <w:r>
+        <w:rPr>
+          <w:rtl/>
+        </w:rPr>
+        <w:t xml:space="preserve"> </w:t>
+      </w:r>
+      <w:r>
+        <w:rPr>
+          <w:rFonts w:hint="cs"/>
+          <w:rtl/>
+        </w:rPr>
+        <w:t>ﻗﺮار</w:t>
+      </w:r>
+      <w:r>
+        <w:rPr>
+          <w:rtl/>
+        </w:rPr>
+        <w:t xml:space="preserve"> د</w:t>
+      </w:r>
+      <w:r>
+        <w:rPr>
+          <w:rFonts w:hint="cs"/>
+          <w:rtl/>
+        </w:rPr>
+        <w:t>ﻫﻴﺪ</w:t>
+      </w:r>
+      <w:r>
+        <w:rPr>
+          <w:rtl/>
+        </w:rPr>
+        <w:t xml:space="preserve"> </w:t>
+      </w:r>
+      <w:r>
+        <w:rPr>
+          <w:rFonts w:hint="cs"/>
+          <w:rtl/>
+        </w:rPr>
+        <w:t>ﺗﺎ</w:t>
+      </w:r>
+      <w:r>
+        <w:rPr>
+          <w:rtl/>
+        </w:rPr>
+        <w:t xml:space="preserve"> </w:t>
+      </w:r>
+      <w:r>
+        <w:rPr>
+          <w:rFonts w:hint="cs"/>
+          <w:rtl/>
+        </w:rPr>
+        <w:t>ﻣﺎﺗﺮﻳﺲ</w:t>
+      </w:r>
+      <w:r>
+        <w:rPr>
+          <w:rtl/>
+        </w:rPr>
+        <w:t xml:space="preserve"> </w:t>
+      </w:r>
+      <w:r>
+        <w:t>Xtrn</w:t>
+      </w:r>
+      <w:r>
+        <w:rPr>
+          <w:rtl/>
+        </w:rPr>
+        <w:t xml:space="preserve"> </w:t>
+      </w:r>
+      <w:r>
+        <w:rPr>
+          <w:rFonts w:hint="cs"/>
+          <w:rtl/>
+        </w:rPr>
+        <w:t>ﺑﺎ</w:t>
+      </w:r>
+      <w:r>
+        <w:rPr>
+          <w:rtl/>
+        </w:rPr>
+        <w:t xml:space="preserve"> ا</w:t>
+      </w:r>
+      <w:r>
+        <w:rPr>
+          <w:rFonts w:hint="cs"/>
+          <w:rtl/>
+        </w:rPr>
+        <w:t>ﺑﻌﺎد</w:t>
+      </w:r>
+      <w:r>
+        <w:t xml:space="preserve"> </w:t>
+      </w:r>
+      <w:r>
+        <w:t>Ntrn*1024</w:t>
+      </w:r>
+      <w:r>
+        <w:t xml:space="preserve"> </w:t>
+      </w:r>
+      <w:bookmarkStart w:id="14" w:name="_GoBack"/>
+      <w:bookmarkEnd w:id="14"/>
+      <w:r>
+        <w:rPr>
+          <w:rtl/>
+        </w:rPr>
+        <w:t xml:space="preserve"> </w:t>
+      </w:r>
+      <w:r>
+        <w:rPr>
+          <w:rFonts w:hint="cs"/>
+          <w:rtl/>
+        </w:rPr>
+        <w:t>ﺑﻪ</w:t>
+      </w:r>
+      <w:r>
+        <w:rPr>
+          <w:rtl/>
+        </w:rPr>
+        <w:t xml:space="preserve"> د</w:t>
+      </w:r>
+      <w:r>
+        <w:rPr>
+          <w:rFonts w:hint="cs"/>
+          <w:rtl/>
+        </w:rPr>
+        <w:t>ﺳﺖ</w:t>
+      </w:r>
+      <w:r>
+        <w:rPr>
+          <w:rtl/>
+        </w:rPr>
+        <w:t xml:space="preserve"> آ</w:t>
+      </w:r>
+      <w:r>
+        <w:rPr>
+          <w:rFonts w:hint="cs"/>
+          <w:rtl/>
+        </w:rPr>
+        <w:t>ﻳﺪ(</w:t>
+      </w:r>
+      <w:r>
+        <w:t>Ntrn</w:t>
+      </w:r>
+      <w:r>
+        <w:rPr>
+          <w:rtl/>
+        </w:rPr>
+        <w:t xml:space="preserve"> </w:t>
+      </w:r>
+      <w:r>
+        <w:rPr>
+          <w:rFonts w:hint="cs"/>
+          <w:rtl/>
+        </w:rPr>
+        <w:t>ﺗﻌﺪاد</w:t>
+      </w:r>
+      <w:r>
+        <w:rPr>
+          <w:rtl/>
+        </w:rPr>
+        <w:t xml:space="preserve"> داده </w:t>
+      </w:r>
+      <w:r>
+        <w:rPr>
+          <w:rFonts w:hint="cs"/>
+          <w:rtl/>
+        </w:rPr>
+        <w:t>ﻫﺎي</w:t>
+      </w:r>
+      <w:r>
+        <w:rPr>
+          <w:rtl/>
+        </w:rPr>
+        <w:t xml:space="preserve"> آ</w:t>
+      </w:r>
+      <w:r>
+        <w:rPr>
+          <w:rFonts w:hint="cs"/>
+          <w:rtl/>
+        </w:rPr>
+        <w:t>ﻣﻮزﺷﻲ</w:t>
+      </w:r>
+      <w:r>
+        <w:rPr>
+          <w:rtl/>
+        </w:rPr>
+        <w:t xml:space="preserve"> ا</w:t>
+      </w:r>
+      <w:r>
+        <w:rPr>
+          <w:rFonts w:hint="cs"/>
+          <w:rtl/>
+        </w:rPr>
+        <w:t>ﺳﺖ).</w:t>
+      </w:r>
+    </w:p>
+    <w:p>
+      <w:pPr>
+        <w:pStyle w:val="ListParagraph"/>
+        <w:numPr>
+          <w:ilvl w:val="0"/>
+          <w:numId w:val="14"/>
+        </w:numPr>
+      </w:pPr>
+      <w:r>
+        <w:rPr>
+          <w:rFonts w:hint="cs"/>
+          <w:rtl/>
+        </w:rPr>
+        <w:t>ﺳﺎﺧﺘﻦ</w:t>
+      </w:r>
+      <w:r>
+        <w:rPr>
+          <w:rtl/>
+        </w:rPr>
+        <w:t xml:space="preserve"> </w:t>
+      </w:r>
+      <w:r>
+        <w:rPr>
+          <w:rFonts w:hint="cs"/>
+          <w:rtl/>
+        </w:rPr>
+        <w:t>ﺑﺮدارﻫﺎي</w:t>
+      </w:r>
+      <w:r>
+        <w:rPr>
+          <w:rtl/>
+        </w:rPr>
+        <w:t xml:space="preserve"> </w:t>
+      </w:r>
+      <w:r>
+        <w:t>PCA</w:t>
+      </w:r>
+      <w:r>
+        <w:rPr>
+          <w:rtl/>
+        </w:rPr>
+        <w:t xml:space="preserve">: </w:t>
+      </w:r>
+      <w:r>
+        <w:rPr>
+          <w:rFonts w:hint="cs"/>
+          <w:rtl/>
+        </w:rPr>
+        <w:t>ﺑﺎ</w:t>
+      </w:r>
+      <w:r>
+        <w:rPr>
+          <w:rtl/>
+        </w:rPr>
+        <w:t xml:space="preserve"> ا</w:t>
+      </w:r>
+      <w:r>
+        <w:rPr>
+          <w:rFonts w:hint="cs"/>
+          <w:rtl/>
+        </w:rPr>
+        <w:t>ﺳﺘﻔﺎده</w:t>
+      </w:r>
+      <w:r>
+        <w:rPr>
+          <w:rtl/>
+        </w:rPr>
+        <w:t xml:space="preserve"> از </w:t>
+      </w:r>
+      <w:r>
+        <w:rPr>
+          <w:rFonts w:hint="cs"/>
+          <w:rtl/>
+        </w:rPr>
+        <w:t>ﺗﺎﺑﻊ</w:t>
+      </w:r>
+      <w:r>
+        <w:rPr>
+          <w:rtl/>
+        </w:rPr>
+        <w:t xml:space="preserve"> </w:t>
+      </w:r>
+      <w:r>
+        <w:t>PCA</w:t>
+      </w:r>
+      <w:r>
+        <w:rPr>
+          <w:rtl/>
+        </w:rPr>
+        <w:t xml:space="preserve"> </w:t>
+      </w:r>
+      <w:r>
+        <w:rPr>
+          <w:rFonts w:hint="cs"/>
+          <w:rtl/>
+        </w:rPr>
+        <w:t>ﻛﻪ</w:t>
+      </w:r>
+      <w:r>
+        <w:rPr>
+          <w:rtl/>
+        </w:rPr>
+        <w:t xml:space="preserve"> </w:t>
+      </w:r>
+      <w:r>
+        <w:rPr>
+          <w:rFonts w:hint="cs"/>
+          <w:rtl/>
+        </w:rPr>
+        <w:t>ﺑﻪ</w:t>
+      </w:r>
+      <w:r>
+        <w:rPr>
+          <w:rtl/>
+        </w:rPr>
+        <w:t xml:space="preserve"> </w:t>
+      </w:r>
+      <w:r>
+        <w:rPr>
+          <w:rFonts w:hint="cs"/>
+          <w:rtl/>
+        </w:rPr>
+        <w:t>ﭘﻴﻮﺳﺖ</w:t>
+      </w:r>
+      <w:r>
+        <w:rPr>
+          <w:rtl/>
+        </w:rPr>
+        <w:t xml:space="preserve"> داده </w:t>
+      </w:r>
+      <w:r>
+        <w:rPr>
+          <w:rFonts w:hint="cs"/>
+          <w:rtl/>
+        </w:rPr>
+        <w:t>ﺷﺪه</w:t>
+      </w:r>
+      <w:r>
+        <w:rPr>
+          <w:rtl/>
+        </w:rPr>
+        <w:t xml:space="preserve"> ا</w:t>
+      </w:r>
+      <w:r>
+        <w:rPr>
+          <w:rFonts w:hint="cs"/>
+          <w:rtl/>
+        </w:rPr>
+        <w:t>ﺳﺖ،</w:t>
+      </w:r>
+      <w:r>
+        <w:rPr>
+          <w:rtl/>
+        </w:rPr>
+        <w:t xml:space="preserve"> </w:t>
+      </w:r>
+      <w:r>
+        <w:rPr>
+          <w:rFonts w:hint="cs"/>
+          <w:rtl/>
+        </w:rPr>
+        <w:t>ﺑﺮدارﻫﺎي</w:t>
+      </w:r>
+      <w:r>
+        <w:rPr>
+          <w:rtl/>
+        </w:rPr>
+        <w:t xml:space="preserve"> </w:t>
+      </w:r>
+      <w:r>
+        <w:t>PCA</w:t>
+      </w:r>
+      <w:r>
+        <w:rPr>
+          <w:rtl/>
+        </w:rPr>
+        <w:t xml:space="preserve"> را </w:t>
+      </w:r>
+      <w:r>
+        <w:rPr>
+          <w:rFonts w:hint="cs"/>
+          <w:rtl/>
+        </w:rPr>
+        <w:t xml:space="preserve">ﺑﻪ </w:t>
+      </w:r>
+      <w:r>
+        <w:rPr>
+          <w:rtl/>
+        </w:rPr>
+        <w:t>د</w:t>
+      </w:r>
+      <w:r>
+        <w:rPr>
+          <w:rFonts w:hint="cs"/>
+          <w:rtl/>
+        </w:rPr>
+        <w:t>ﺳﺖ</w:t>
+      </w:r>
+      <w:r>
+        <w:rPr>
+          <w:rtl/>
+        </w:rPr>
+        <w:t xml:space="preserve"> آور</w:t>
+      </w:r>
+      <w:r>
+        <w:rPr>
+          <w:rFonts w:hint="cs"/>
+          <w:rtl/>
+        </w:rPr>
+        <w:t>ﻳﺪ</w:t>
+      </w:r>
+      <w:r>
+        <w:rPr>
+          <w:rtl/>
+        </w:rPr>
+        <w:t xml:space="preserve">. </w:t>
+      </w:r>
+      <w:r>
+        <w:rPr>
+          <w:rFonts w:hint="cs"/>
+          <w:rtl/>
+        </w:rPr>
+        <w:t>ﺗﻌﺪاد</w:t>
+      </w:r>
+      <w:r>
+        <w:rPr>
+          <w:rtl/>
+        </w:rPr>
+        <w:t xml:space="preserve"> و</w:t>
+      </w:r>
+      <w:r>
+        <w:rPr>
+          <w:rFonts w:hint="cs"/>
+          <w:rtl/>
+        </w:rPr>
+        <w:t>ﻳﮋﮔﻲﻫﺎ</w:t>
+      </w:r>
+      <w:r>
+        <w:rPr>
+          <w:rtl/>
+        </w:rPr>
+        <w:t xml:space="preserve"> را در </w:t>
+      </w:r>
+      <w:r>
+        <w:rPr>
+          <w:rFonts w:hint="cs"/>
+          <w:rtl/>
+        </w:rPr>
+        <w:t>ﻣﺘﻐﻴﺮ</w:t>
+      </w:r>
+      <w:r>
+        <w:rPr>
+          <w:rtl/>
+        </w:rPr>
+        <w:t xml:space="preserve"> </w:t>
+      </w:r>
+      <w:r>
+        <w:t>dim</w:t>
+      </w:r>
+      <w:r>
+        <w:rPr>
+          <w:rtl/>
+        </w:rPr>
+        <w:t xml:space="preserve"> </w:t>
+      </w:r>
+      <w:r>
+        <w:rPr>
+          <w:rFonts w:hint="cs"/>
+          <w:rtl/>
+        </w:rPr>
+        <w:t>ﻗﺮار</w:t>
+      </w:r>
+      <w:r>
+        <w:rPr>
+          <w:rtl/>
+        </w:rPr>
+        <w:t xml:space="preserve"> د</w:t>
+      </w:r>
+      <w:r>
+        <w:rPr>
+          <w:rFonts w:hint="cs"/>
+          <w:rtl/>
+        </w:rPr>
+        <w:t>ﻫﻴﺪ</w:t>
+      </w:r>
+      <w:r>
+        <w:rPr>
+          <w:rtl/>
+        </w:rPr>
+        <w:t>.</w:t>
+      </w:r>
+    </w:p>
+    <w:p>
+      <w:pPr>
+        <w:pStyle w:val="ListParagraph"/>
+        <w:bidi w:val="0"/>
+        <w:rPr>
+          <w:rtl/>
+        </w:rPr>
+      </w:pPr>
+      <w:r>
+        <w:t xml:space="preserve">  [eigvector, eigvalue] = PCA(Xtrn, dim);</w:t>
+      </w:r>
+    </w:p>
+    <w:p>
+      <w:pPr>
+        <w:pStyle w:val="ListParagraph"/>
+        <w:rPr>
+          <w:rtl/>
+        </w:rPr>
+      </w:pPr>
+      <w:r>
+        <w:rPr>
+          <w:rFonts w:hint="cs"/>
+          <w:rtl/>
+        </w:rPr>
+        <w:t>ﻣﺜﻼ</w:t>
+      </w:r>
+      <w:r>
+        <w:rPr>
+          <w:rtl/>
+        </w:rPr>
+        <w:t xml:space="preserve"> ا</w:t>
+      </w:r>
+      <w:r>
+        <w:rPr>
+          <w:rFonts w:hint="cs"/>
+          <w:rtl/>
+        </w:rPr>
+        <w:t>ﮔﺮ</w:t>
+      </w:r>
+      <w:r>
+        <w:rPr>
+          <w:rtl/>
+        </w:rPr>
+        <w:t xml:space="preserve"> </w:t>
+      </w:r>
+      <w:r>
+        <w:t>dim</w:t>
+      </w:r>
+      <w:r>
+        <w:rPr>
+          <w:rtl/>
+        </w:rPr>
+        <w:t xml:space="preserve"> را </w:t>
+      </w:r>
+      <w:r>
+        <w:rPr>
+          <w:rFonts w:hint="cs"/>
+          <w:rtl/>
+        </w:rPr>
+        <w:t>ﺑﺮاﺑﺮ</w:t>
+      </w:r>
+      <w:r>
+        <w:rPr>
+          <w:rtl/>
+        </w:rPr>
+        <w:t xml:space="preserve"> </w:t>
+      </w:r>
+      <w:r>
+        <w:rPr>
+          <w:rFonts w:hint="cs"/>
+          <w:rtl/>
+        </w:rPr>
+        <w:t>ﺑﺎ</w:t>
+      </w:r>
+      <w:r>
+        <w:rPr>
+          <w:rtl/>
+        </w:rPr>
+        <w:t xml:space="preserve"> 30 </w:t>
+      </w:r>
+      <w:r>
+        <w:rPr>
+          <w:rFonts w:hint="cs"/>
+          <w:rtl/>
+        </w:rPr>
+        <w:t>ﻗﺮار</w:t>
+      </w:r>
+      <w:r>
+        <w:rPr>
+          <w:rtl/>
+        </w:rPr>
+        <w:t xml:space="preserve"> د</w:t>
+      </w:r>
+      <w:r>
+        <w:rPr>
+          <w:rFonts w:hint="cs"/>
+          <w:rtl/>
+        </w:rPr>
+        <w:t>ﻫﻴﺪ،</w:t>
+      </w:r>
+      <w:r>
+        <w:rPr>
+          <w:rtl/>
+        </w:rPr>
+        <w:t xml:space="preserve"> </w:t>
+      </w:r>
+      <w:r>
+        <w:rPr>
+          <w:rFonts w:hint="cs"/>
+          <w:rtl/>
+        </w:rPr>
+        <w:t>ﻣﺎﺗﺮﻳﺲ</w:t>
+      </w:r>
+      <w:r>
+        <w:rPr>
+          <w:rtl/>
+        </w:rPr>
+        <w:t xml:space="preserve"> </w:t>
+      </w:r>
+      <w:r>
+        <w:t>eigenvector</w:t>
+      </w:r>
+      <w:r>
+        <w:rPr>
+          <w:rtl/>
+        </w:rPr>
+        <w:t xml:space="preserve"> </w:t>
+      </w:r>
+      <w:r>
+        <w:rPr>
+          <w:rFonts w:hint="cs"/>
+          <w:rtl/>
+        </w:rPr>
+        <w:t>ﺑﻪ</w:t>
+      </w:r>
+      <w:r>
+        <w:rPr>
+          <w:rtl/>
+        </w:rPr>
+        <w:t xml:space="preserve"> </w:t>
+      </w:r>
+      <w:r>
+        <w:rPr>
+          <w:rFonts w:hint="cs"/>
+          <w:rtl/>
+        </w:rPr>
+        <w:t>ﺻﻮرت</w:t>
+      </w:r>
+      <w:r>
+        <w:rPr>
+          <w:rtl/>
+        </w:rPr>
+        <w:t xml:space="preserve"> </w:t>
+      </w:r>
+      <w:r>
+        <w:rPr>
+          <w:rFonts w:hint="cs"/>
+          <w:rtl/>
+        </w:rPr>
+        <w:t>ﻳﻚ</w:t>
+      </w:r>
+      <w:r>
+        <w:rPr>
+          <w:rtl/>
+        </w:rPr>
+        <w:t xml:space="preserve"> </w:t>
+      </w:r>
+      <w:r>
+        <w:rPr>
+          <w:rFonts w:hint="cs"/>
+          <w:rtl/>
+        </w:rPr>
+        <w:t>ﻣﺎﺗﺮﻳﺲ</w:t>
+      </w:r>
+      <w:r>
+        <w:rPr>
+          <w:rtl/>
+        </w:rPr>
+        <w:t xml:space="preserve"> 1024*30 </w:t>
+      </w:r>
+      <w:r>
+        <w:rPr>
+          <w:rFonts w:hint="cs"/>
+          <w:rtl/>
+        </w:rPr>
+        <w:t>ﺑﻪ</w:t>
+      </w:r>
+      <w:r>
+        <w:rPr>
+          <w:rtl/>
+        </w:rPr>
+        <w:t xml:space="preserve"> د</w:t>
+      </w:r>
+      <w:r>
+        <w:rPr>
+          <w:rFonts w:hint="cs"/>
+          <w:rtl/>
+        </w:rPr>
+        <w:t>ﺳﺖ</w:t>
+      </w:r>
+      <w:r>
+        <w:rPr>
+          <w:rtl/>
+        </w:rPr>
+        <w:t xml:space="preserve"> </w:t>
+      </w:r>
+      <w:r>
+        <w:rPr>
+          <w:rFonts w:hint="cs"/>
+          <w:rtl/>
+        </w:rPr>
+        <w:t>ﺧﻮاﻫﺪ</w:t>
+      </w:r>
+      <w:r>
+        <w:rPr>
+          <w:rtl/>
+        </w:rPr>
+        <w:t xml:space="preserve"> آ</w:t>
+      </w:r>
+      <w:r>
+        <w:rPr>
+          <w:rFonts w:hint="cs"/>
+          <w:rtl/>
+        </w:rPr>
+        <w:t>ﻣﺪ</w:t>
+      </w:r>
+      <w:r>
+        <w:rPr>
+          <w:rFonts w:hint="cs"/>
+          <w:rtl/>
+        </w:rPr>
+        <w:t>(</w:t>
+      </w:r>
+      <w:r>
+        <w:rPr>
+          <w:rtl/>
+        </w:rPr>
+        <w:t xml:space="preserve"> </w:t>
+      </w:r>
+      <w:r>
+        <w:rPr>
+          <w:rFonts w:hint="cs"/>
+          <w:rtl/>
+        </w:rPr>
+        <w:t>ﺑﻪ</w:t>
+      </w:r>
+      <w:r>
+        <w:rPr>
+          <w:rtl/>
+        </w:rPr>
+        <w:t xml:space="preserve"> ا</w:t>
+      </w:r>
+      <w:r>
+        <w:rPr>
+          <w:rFonts w:hint="cs"/>
+          <w:rtl/>
+        </w:rPr>
+        <w:t>ﺑﻌﺎد</w:t>
+      </w:r>
+      <w:r>
+        <w:rPr>
+          <w:rtl/>
+        </w:rPr>
+        <w:t xml:space="preserve"> </w:t>
+      </w:r>
+      <w:r>
+        <w:rPr>
+          <w:rFonts w:hint="cs"/>
+          <w:rtl/>
+        </w:rPr>
+        <w:t>ﺗﻮﺟﻪ</w:t>
+      </w:r>
+      <w:r>
+        <w:rPr>
+          <w:rtl/>
+        </w:rPr>
+        <w:t xml:space="preserve"> </w:t>
+      </w:r>
+      <w:r>
+        <w:rPr>
+          <w:rFonts w:hint="cs"/>
+          <w:rtl/>
+        </w:rPr>
+        <w:t>ﻛﻨﻴﺪ</w:t>
+      </w:r>
+      <w:r>
+        <w:rPr>
+          <w:rFonts w:hint="cs"/>
+          <w:rtl/>
+        </w:rPr>
+        <w:t>).</w:t>
+      </w:r>
+    </w:p>
+    <w:p>
+      <w:pPr>
+        <w:pStyle w:val="ListParagraph"/>
+        <w:numPr>
+          <w:ilvl w:val="0"/>
+          <w:numId w:val="14"/>
+        </w:numPr>
+        <w:rPr>
+          <w:rFonts w:hint="cs"/>
+        </w:rPr>
+      </w:pPr>
+      <w:r>
+        <w:rPr>
+          <w:rtl/>
+        </w:rPr>
+        <w:t>ا</w:t>
+      </w:r>
+      <w:r>
+        <w:rPr>
+          <w:rFonts w:hint="cs"/>
+          <w:rtl/>
+        </w:rPr>
+        <w:t>ﺳﺘﺨﺮاج</w:t>
+      </w:r>
+      <w:r>
+        <w:rPr>
+          <w:rtl/>
+        </w:rPr>
+        <w:t xml:space="preserve"> و</w:t>
+      </w:r>
+      <w:r>
+        <w:rPr>
+          <w:rFonts w:hint="cs"/>
+          <w:rtl/>
+        </w:rPr>
+        <w:t>ﻳﮋﮔﻲ</w:t>
+      </w:r>
+      <w:r>
+        <w:rPr>
+          <w:rtl/>
+        </w:rPr>
+        <w:t xml:space="preserve"> از </w:t>
+      </w:r>
+      <w:r>
+        <w:rPr>
+          <w:rFonts w:hint="cs"/>
+          <w:rtl/>
+        </w:rPr>
+        <w:t>ﺗﺼﺎوﻳﺮ</w:t>
+      </w:r>
+      <w:r>
+        <w:rPr>
+          <w:rtl/>
+        </w:rPr>
+        <w:t xml:space="preserve">: </w:t>
+      </w:r>
+      <w:r>
+        <w:rPr>
+          <w:rFonts w:hint="cs"/>
+          <w:rtl/>
+        </w:rPr>
+        <w:t>ﺑﺮاي</w:t>
+      </w:r>
+      <w:r>
+        <w:rPr>
+          <w:rtl/>
+        </w:rPr>
+        <w:t xml:space="preserve"> ا</w:t>
+      </w:r>
+      <w:r>
+        <w:rPr>
+          <w:rFonts w:hint="cs"/>
+          <w:rtl/>
+        </w:rPr>
+        <w:t>ﺳﺘﺨﺮاج</w:t>
+      </w:r>
+      <w:r>
+        <w:rPr>
+          <w:rtl/>
+        </w:rPr>
+        <w:t xml:space="preserve"> و</w:t>
+      </w:r>
+      <w:r>
+        <w:rPr>
+          <w:rFonts w:hint="cs"/>
+          <w:rtl/>
+        </w:rPr>
+        <w:t>ﻳﮋﮔﻲ</w:t>
+      </w:r>
+      <w:r>
+        <w:rPr>
+          <w:rtl/>
+        </w:rPr>
+        <w:t xml:space="preserve"> از را</w:t>
+      </w:r>
+      <w:r>
+        <w:rPr>
+          <w:rFonts w:hint="cs"/>
+          <w:rtl/>
+        </w:rPr>
+        <w:t>ﺑﻄﻪي</w:t>
+      </w:r>
+      <w:r>
+        <w:rPr>
+          <w:rtl/>
+        </w:rPr>
+        <w:t xml:space="preserve"> ز</w:t>
+      </w:r>
+      <w:r>
+        <w:rPr>
+          <w:rFonts w:hint="cs"/>
+          <w:rtl/>
+        </w:rPr>
+        <w:t>ﻳﺮ</w:t>
+      </w:r>
+      <w:r>
+        <w:rPr>
+          <w:rtl/>
+        </w:rPr>
+        <w:t xml:space="preserve"> ا</w:t>
+      </w:r>
+      <w:r>
+        <w:rPr>
+          <w:rFonts w:hint="cs"/>
+          <w:rtl/>
+        </w:rPr>
+        <w:t>ﺳﺘﻔﺎده</w:t>
+      </w:r>
+      <w:r>
+        <w:rPr>
+          <w:rtl/>
+        </w:rPr>
+        <w:t xml:space="preserve"> </w:t>
+      </w:r>
+      <w:r>
+        <w:rPr>
+          <w:rFonts w:hint="cs"/>
+          <w:rtl/>
+        </w:rPr>
+        <w:t>ﻛﻨﻴﺪ</w:t>
+      </w:r>
+      <w:r>
+        <w:rPr>
+          <w:rFonts w:hint="cs"/>
+          <w:rtl/>
+        </w:rPr>
+        <w:t>:</w:t>
+      </w:r>
+    </w:p>
+    <w:p>
+      <w:pPr>
+        <w:pStyle w:val="ListParagraph"/>
+        <w:bidi w:val="0"/>
+      </w:pPr>
+      <w:r>
+        <w:t>Ytrn = (Xtrn*eigvector)'</w:t>
+      </w:r>
+      <w:r>
+        <w:t>;</w:t>
+      </w:r>
+    </w:p>
+    <w:p>
+      <w:pPr>
+        <w:pStyle w:val="ListParagraph"/>
+      </w:pPr>
+      <w:r>
+        <w:rPr>
+          <w:rFonts w:hint="cs"/>
+          <w:rtl/>
+        </w:rPr>
+        <w:t>ﻣﺎﺗﺮﻳﺲ</w:t>
+      </w:r>
+      <w:r>
+        <w:t xml:space="preserve"> Ytrn </w:t>
+      </w:r>
+      <w:r>
+        <w:rPr>
+          <w:rFonts w:hint="cs"/>
+          <w:rtl/>
+        </w:rPr>
+        <w:t>ﺑﻪ</w:t>
+      </w:r>
+      <w:r>
+        <w:rPr>
+          <w:rtl/>
+        </w:rPr>
+        <w:t xml:space="preserve"> </w:t>
+      </w:r>
+      <w:r>
+        <w:rPr>
+          <w:rFonts w:hint="cs"/>
+          <w:rtl/>
+        </w:rPr>
+        <w:t>ﺻﻮرت</w:t>
+      </w:r>
+      <w:r>
+        <w:t xml:space="preserve"> dim*Ntrn </w:t>
+      </w:r>
+      <w:r>
+        <w:rPr>
+          <w:rFonts w:hint="cs"/>
+          <w:rtl/>
+        </w:rPr>
+        <w:t>ﺑﻪ</w:t>
+      </w:r>
+      <w:r>
+        <w:rPr>
+          <w:rtl/>
+        </w:rPr>
+        <w:t xml:space="preserve"> د</w:t>
+      </w:r>
+      <w:r>
+        <w:rPr>
+          <w:rFonts w:hint="cs"/>
+          <w:rtl/>
+        </w:rPr>
+        <w:t>ﺳﺖ</w:t>
+      </w:r>
+      <w:r>
+        <w:rPr>
+          <w:rtl/>
+        </w:rPr>
+        <w:t xml:space="preserve"> </w:t>
+      </w:r>
+      <w:r>
+        <w:rPr>
+          <w:rFonts w:hint="cs"/>
+          <w:rtl/>
+        </w:rPr>
+        <w:t>ﺧﻮاﻫﺪ</w:t>
+      </w:r>
+      <w:r>
+        <w:rPr>
+          <w:rtl/>
+        </w:rPr>
+        <w:t xml:space="preserve"> آ</w:t>
+      </w:r>
+      <w:r>
+        <w:rPr>
+          <w:rFonts w:hint="cs"/>
+          <w:rtl/>
+        </w:rPr>
+        <w:t>ﻣﺪ</w:t>
+      </w:r>
+      <w:r>
+        <w:rPr>
+          <w:rtl/>
+        </w:rPr>
+        <w:t xml:space="preserve"> </w:t>
+      </w:r>
+      <w:r>
+        <w:rPr>
+          <w:rFonts w:hint="cs"/>
+          <w:rtl/>
+        </w:rPr>
+        <w:t>ﻛﻪ</w:t>
+      </w:r>
+      <w:r>
+        <w:rPr>
+          <w:rtl/>
+        </w:rPr>
+        <w:t xml:space="preserve"> </w:t>
+      </w:r>
+      <w:r>
+        <w:rPr>
+          <w:rFonts w:hint="cs"/>
+          <w:rtl/>
+        </w:rPr>
+        <w:t>ﺑﻴﺎن</w:t>
+      </w:r>
+      <w:r>
+        <w:rPr>
+          <w:rtl/>
+        </w:rPr>
+        <w:t xml:space="preserve"> </w:t>
+      </w:r>
+      <w:r>
+        <w:rPr>
+          <w:rFonts w:hint="cs"/>
+          <w:rtl/>
+        </w:rPr>
+        <w:t>ﻛﻨﻨﺪه</w:t>
+      </w:r>
+      <w:r>
+        <w:rPr>
+          <w:rtl/>
+        </w:rPr>
+        <w:t xml:space="preserve"> ا</w:t>
+      </w:r>
+      <w:r>
+        <w:rPr>
+          <w:rFonts w:hint="cs"/>
+          <w:rtl/>
+        </w:rPr>
+        <w:t>ﻳﻦ</w:t>
+      </w:r>
+      <w:r>
+        <w:rPr>
+          <w:rtl/>
+        </w:rPr>
+        <w:t xml:space="preserve"> ا</w:t>
+      </w:r>
+      <w:r>
+        <w:rPr>
+          <w:rFonts w:hint="cs"/>
+          <w:rtl/>
+        </w:rPr>
+        <w:t>ﺳﺖ</w:t>
+      </w:r>
+      <w:r>
+        <w:rPr>
+          <w:rtl/>
+        </w:rPr>
+        <w:t xml:space="preserve"> </w:t>
+      </w:r>
+      <w:r>
+        <w:rPr>
+          <w:rFonts w:hint="cs"/>
+          <w:rtl/>
+        </w:rPr>
+        <w:t>ﻛﻪ</w:t>
+      </w:r>
+      <w:r>
+        <w:rPr>
+          <w:rtl/>
+        </w:rPr>
+        <w:t xml:space="preserve"> از </w:t>
+      </w:r>
+      <w:r>
+        <w:rPr>
+          <w:rFonts w:hint="cs"/>
+          <w:rtl/>
+        </w:rPr>
+        <w:t>ﻫﺮ</w:t>
+      </w:r>
+      <w:r>
+        <w:rPr>
+          <w:rtl/>
+        </w:rPr>
+        <w:t xml:space="preserve"> </w:t>
+      </w:r>
+      <w:r>
+        <w:rPr>
+          <w:rFonts w:hint="cs"/>
+          <w:rtl/>
+        </w:rPr>
+        <w:t>ﺗﺼﻮﻳﺮ</w:t>
+      </w:r>
+      <w:r>
+        <w:t xml:space="preserve"> dim </w:t>
+      </w:r>
+      <w:r>
+        <w:rPr>
+          <w:rtl/>
+        </w:rPr>
+        <w:t>و</w:t>
+      </w:r>
+      <w:r>
+        <w:rPr>
+          <w:rFonts w:hint="cs"/>
+          <w:rtl/>
+        </w:rPr>
+        <w:t>ﻳﮋﮔﻲ</w:t>
+      </w:r>
+      <w:r>
+        <w:rPr>
+          <w:rtl/>
+        </w:rPr>
+        <w:t xml:space="preserve"> ا</w:t>
+      </w:r>
+      <w:r>
+        <w:rPr>
+          <w:rFonts w:hint="cs"/>
+          <w:rtl/>
+        </w:rPr>
+        <w:t>ﺳﺘﺨﺮاج</w:t>
+      </w:r>
+      <w:r>
+        <w:rPr>
+          <w:rtl/>
+        </w:rPr>
+        <w:t xml:space="preserve"> </w:t>
+      </w:r>
+      <w:r>
+        <w:rPr>
+          <w:rFonts w:hint="cs"/>
+          <w:rtl/>
+        </w:rPr>
+        <w:t>ﺷﺪه</w:t>
+      </w:r>
+      <w:r>
+        <w:rPr>
+          <w:rtl/>
+        </w:rPr>
+        <w:t xml:space="preserve"> ا</w:t>
+      </w:r>
+      <w:r>
+        <w:rPr>
+          <w:rFonts w:hint="cs"/>
+          <w:rtl/>
+        </w:rPr>
+        <w:t>ﺳﺖ</w:t>
+      </w:r>
+      <w:r>
+        <w:rPr>
+          <w:rtl/>
+        </w:rPr>
+        <w:t xml:space="preserve">. </w:t>
+      </w:r>
+      <w:r>
+        <w:rPr>
+          <w:rFonts w:hint="cs"/>
+          <w:rtl/>
+        </w:rPr>
+        <w:t>ﻳﻌﻨﻲ</w:t>
+      </w:r>
+      <w:r>
+        <w:rPr>
+          <w:rtl/>
+        </w:rPr>
+        <w:t xml:space="preserve"> </w:t>
+      </w:r>
+      <w:r>
+        <w:rPr>
+          <w:rFonts w:hint="cs"/>
+          <w:rtl/>
+        </w:rPr>
+        <w:t>ﻫﺮ</w:t>
+      </w:r>
+      <w:r>
+        <w:rPr>
+          <w:rtl/>
+        </w:rPr>
+        <w:t xml:space="preserve"> </w:t>
+      </w:r>
+      <w:r>
+        <w:rPr>
+          <w:rFonts w:hint="cs"/>
+          <w:rtl/>
+        </w:rPr>
+        <w:t>ﺳﺘﻮن</w:t>
+      </w:r>
+      <w:r>
+        <w:rPr>
+          <w:rtl/>
+        </w:rPr>
+        <w:t xml:space="preserve"> ا</w:t>
+      </w:r>
+      <w:r>
+        <w:rPr>
+          <w:rFonts w:hint="cs"/>
+          <w:rtl/>
+        </w:rPr>
+        <w:t>ﻳﻦ</w:t>
+      </w:r>
+      <w:r>
+        <w:rPr>
+          <w:rtl/>
+        </w:rPr>
+        <w:t xml:space="preserve"> </w:t>
+      </w:r>
+      <w:r>
+        <w:rPr>
+          <w:rFonts w:hint="cs"/>
+          <w:rtl/>
+        </w:rPr>
+        <w:t>ﻣﺎﺗﺮﻳﺲ،</w:t>
+      </w:r>
+      <w:r>
+        <w:rPr>
+          <w:rtl/>
+        </w:rPr>
+        <w:t xml:space="preserve"> </w:t>
+      </w:r>
+      <w:r>
+        <w:rPr>
+          <w:rFonts w:hint="cs"/>
+          <w:rtl/>
+        </w:rPr>
+        <w:t>ﺑﺮدار</w:t>
+      </w:r>
+      <w:r>
+        <w:rPr>
+          <w:rtl/>
+        </w:rPr>
+        <w:t xml:space="preserve"> و</w:t>
+      </w:r>
+      <w:r>
+        <w:rPr>
+          <w:rFonts w:hint="cs"/>
+          <w:rtl/>
+        </w:rPr>
+        <w:t>ﻳﮋﮔﻲ</w:t>
+      </w:r>
+      <w:r>
+        <w:rPr>
+          <w:rtl/>
+        </w:rPr>
+        <w:t xml:space="preserve"> ا</w:t>
+      </w:r>
+      <w:r>
+        <w:rPr>
+          <w:rFonts w:hint="cs"/>
+          <w:rtl/>
+        </w:rPr>
+        <w:t>ﺳﺘﺨﺮاج</w:t>
+      </w:r>
+      <w:r>
+        <w:rPr>
+          <w:rtl/>
+        </w:rPr>
+        <w:t xml:space="preserve"> </w:t>
+      </w:r>
+      <w:r>
+        <w:rPr>
+          <w:rFonts w:hint="cs"/>
+          <w:rtl/>
+        </w:rPr>
+        <w:t>ﺷﺪه</w:t>
+      </w:r>
+      <w:r>
+        <w:rPr>
+          <w:rtl/>
+        </w:rPr>
+        <w:t xml:space="preserve"> </w:t>
+      </w:r>
+      <w:r>
+        <w:rPr>
+          <w:rFonts w:hint="cs"/>
+          <w:rtl/>
+        </w:rPr>
+        <w:t>ﺑﺮاي</w:t>
+      </w:r>
+      <w:r>
+        <w:rPr>
+          <w:rtl/>
+        </w:rPr>
+        <w:t xml:space="preserve"> </w:t>
+      </w:r>
+      <w:r>
+        <w:rPr>
+          <w:rFonts w:hint="cs"/>
+          <w:rtl/>
+        </w:rPr>
+        <w:t>ﻳﻜﻲ</w:t>
+      </w:r>
+      <w:r>
+        <w:rPr>
+          <w:rtl/>
+        </w:rPr>
+        <w:t xml:space="preserve"> از </w:t>
+      </w:r>
+      <w:r>
+        <w:rPr>
+          <w:rFonts w:hint="cs"/>
+          <w:rtl/>
+        </w:rPr>
+        <w:t>ﺗﺼﺎوﻳﺮ</w:t>
+      </w:r>
+      <w:r>
+        <w:rPr>
+          <w:rtl/>
+        </w:rPr>
+        <w:t xml:space="preserve"> </w:t>
+      </w:r>
+      <w:r>
+        <w:rPr>
+          <w:rFonts w:hint="cs"/>
+          <w:rtl/>
+        </w:rPr>
+        <w:t>ﻣﺠﻤﻮﻋﻪي</w:t>
+      </w:r>
+      <w:r>
+        <w:rPr>
+          <w:rtl/>
+        </w:rPr>
+        <w:t xml:space="preserve"> آ</w:t>
+      </w:r>
+      <w:r>
+        <w:rPr>
+          <w:rFonts w:hint="cs"/>
+          <w:rtl/>
+        </w:rPr>
+        <w:t>ﻣﻮزﺷﻲ</w:t>
+      </w:r>
+      <w:r>
+        <w:rPr>
+          <w:rtl/>
+        </w:rPr>
+        <w:t xml:space="preserve"> </w:t>
+      </w:r>
+      <w:r>
+        <w:rPr>
+          <w:rFonts w:hint="cs"/>
+          <w:rtl/>
+        </w:rPr>
+        <w:t>ﻣﻲﺑﺎﺷﺪ</w:t>
+      </w:r>
+      <w:r>
+        <w:t>.</w:t>
+      </w:r>
+    </w:p>
+    <w:p>
+      <w:pPr>
+        <w:pStyle w:val="ListParagraph"/>
+        <w:numPr>
+          <w:ilvl w:val="0"/>
+          <w:numId w:val="14"/>
+        </w:numPr>
+        <w:rPr>
+          <w:rtl/>
+        </w:rPr>
+      </w:pPr>
+      <w:r>
+        <w:rPr>
+          <w:rtl/>
+        </w:rPr>
+        <w:t>ا</w:t>
+      </w:r>
+      <w:r>
+        <w:rPr>
+          <w:rFonts w:hint="cs"/>
+          <w:rtl/>
+        </w:rPr>
+        <w:t>ﺳﺘﺨﺮاج</w:t>
+      </w:r>
+      <w:r>
+        <w:rPr>
+          <w:rtl/>
+        </w:rPr>
+        <w:t xml:space="preserve"> و</w:t>
+      </w:r>
+      <w:r>
+        <w:rPr>
+          <w:rFonts w:hint="cs"/>
+          <w:rtl/>
+        </w:rPr>
+        <w:t>ﻳﮋﮔﻲ</w:t>
+      </w:r>
+      <w:r>
+        <w:rPr>
+          <w:rtl/>
+        </w:rPr>
+        <w:t xml:space="preserve"> از داده</w:t>
+      </w:r>
+      <w:r>
+        <w:rPr>
+          <w:rFonts w:hint="cs"/>
+          <w:rtl/>
+        </w:rPr>
+        <w:t>ﻫﺎي</w:t>
+      </w:r>
+      <w:r>
+        <w:rPr>
+          <w:rtl/>
+        </w:rPr>
+        <w:t xml:space="preserve"> </w:t>
+      </w:r>
+      <w:r>
+        <w:rPr>
+          <w:rFonts w:hint="cs"/>
+          <w:rtl/>
+        </w:rPr>
+        <w:t>ﺗﺴﺖ</w:t>
+      </w:r>
+      <w:r>
+        <w:rPr>
+          <w:rtl/>
+        </w:rPr>
+        <w:t xml:space="preserve">: </w:t>
+      </w:r>
+      <w:r>
+        <w:rPr>
+          <w:rFonts w:hint="cs"/>
+          <w:rtl/>
+        </w:rPr>
+        <w:t>ﺑﺮاي</w:t>
+      </w:r>
+      <w:r>
+        <w:rPr>
+          <w:rtl/>
+        </w:rPr>
+        <w:t xml:space="preserve"> ا</w:t>
+      </w:r>
+      <w:r>
+        <w:rPr>
+          <w:rFonts w:hint="cs"/>
+          <w:rtl/>
+        </w:rPr>
+        <w:t>ﺳﺘﺨﺮاج</w:t>
+      </w:r>
+      <w:r>
+        <w:rPr>
+          <w:rtl/>
+        </w:rPr>
+        <w:t xml:space="preserve"> و</w:t>
+      </w:r>
+      <w:r>
+        <w:rPr>
+          <w:rFonts w:hint="cs"/>
+          <w:rtl/>
+        </w:rPr>
+        <w:t>ﻳﮋﮔﻲ</w:t>
+      </w:r>
+      <w:r>
+        <w:rPr>
+          <w:rtl/>
+        </w:rPr>
+        <w:t xml:space="preserve"> از </w:t>
+      </w:r>
+      <w:r>
+        <w:rPr>
+          <w:rFonts w:hint="cs"/>
+          <w:rtl/>
+        </w:rPr>
+        <w:t>ﺗﺼﺎوﻳﺮ</w:t>
+      </w:r>
+      <w:r>
+        <w:rPr>
+          <w:rtl/>
+        </w:rPr>
+        <w:t xml:space="preserve"> </w:t>
+      </w:r>
+      <w:r>
+        <w:rPr>
+          <w:rFonts w:hint="cs"/>
+          <w:rtl/>
+        </w:rPr>
+        <w:t>ﺗﺴﺖ</w:t>
+      </w:r>
+      <w:r>
+        <w:rPr>
+          <w:rtl/>
+        </w:rPr>
+        <w:t xml:space="preserve"> </w:t>
+      </w:r>
+      <w:r>
+        <w:rPr>
+          <w:rFonts w:hint="cs"/>
+          <w:rtl/>
+        </w:rPr>
+        <w:t>ﻛﺎﻓﻴﺴﺖ</w:t>
+      </w:r>
+      <w:r>
+        <w:rPr>
+          <w:rtl/>
+        </w:rPr>
+        <w:t xml:space="preserve"> </w:t>
+      </w:r>
+      <w:r>
+        <w:rPr>
+          <w:rFonts w:hint="cs"/>
+          <w:rtl/>
+        </w:rPr>
+        <w:t>ﭘﺲ</w:t>
+      </w:r>
+      <w:r>
+        <w:rPr>
+          <w:rtl/>
+        </w:rPr>
+        <w:t xml:space="preserve"> از آ</w:t>
+      </w:r>
+      <w:r>
+        <w:rPr>
+          <w:rFonts w:hint="cs"/>
+          <w:rtl/>
+        </w:rPr>
+        <w:t>ﻣﺎده</w:t>
+      </w:r>
+      <w:r>
+        <w:rPr>
+          <w:rtl/>
+        </w:rPr>
+        <w:t xml:space="preserve"> </w:t>
+      </w:r>
+      <w:r>
+        <w:rPr>
+          <w:rFonts w:hint="cs"/>
+          <w:rtl/>
+        </w:rPr>
+        <w:t>ﺳﺎزي</w:t>
+      </w:r>
+      <w:r>
+        <w:rPr>
+          <w:rFonts w:hint="cs"/>
+          <w:rtl/>
+        </w:rPr>
+        <w:t xml:space="preserve"> </w:t>
+      </w:r>
+      <w:r>
+        <w:rPr>
+          <w:rFonts w:hint="cs"/>
+          <w:rtl/>
+        </w:rPr>
+        <w:t>ﻣﺎﺗﺮﻳﺲ</w:t>
+      </w:r>
+      <w:r>
+        <w:rPr>
+          <w:rtl/>
+        </w:rPr>
+        <w:t xml:space="preserve"> </w:t>
+      </w:r>
+      <w:r>
+        <w:t>Xtst</w:t>
+      </w:r>
+      <w:r>
+        <w:rPr>
+          <w:rtl/>
+        </w:rPr>
+        <w:t xml:space="preserve">، </w:t>
+      </w:r>
+      <w:r>
+        <w:rPr>
+          <w:rFonts w:hint="cs"/>
+          <w:rtl/>
+        </w:rPr>
+        <w:t>ﻣﺸﺎﺑﻪ</w:t>
+      </w:r>
+      <w:r>
+        <w:rPr>
+          <w:rtl/>
+        </w:rPr>
+        <w:t xml:space="preserve"> </w:t>
+      </w:r>
+      <w:r>
+        <w:rPr>
+          <w:rFonts w:hint="cs"/>
+          <w:rtl/>
+        </w:rPr>
+        <w:t>ﻣﺮﺣﻠﻪ</w:t>
+      </w:r>
+      <w:r>
+        <w:rPr>
+          <w:rtl/>
+        </w:rPr>
+        <w:t xml:space="preserve"> 6 </w:t>
+      </w:r>
+      <w:r>
+        <w:rPr>
+          <w:rFonts w:hint="cs"/>
+          <w:rtl/>
+        </w:rPr>
+        <w:t>ﻋﻤﻞ</w:t>
+      </w:r>
+      <w:r>
+        <w:rPr>
+          <w:rtl/>
+        </w:rPr>
+        <w:t xml:space="preserve"> </w:t>
+      </w:r>
+      <w:r>
+        <w:rPr>
+          <w:rFonts w:hint="cs"/>
+          <w:rtl/>
+        </w:rPr>
+        <w:t>ﻛﺮده</w:t>
+      </w:r>
+      <w:r>
+        <w:rPr>
+          <w:rtl/>
+        </w:rPr>
+        <w:t xml:space="preserve"> و </w:t>
+      </w:r>
+      <w:r>
+        <w:rPr>
+          <w:rFonts w:hint="cs"/>
+          <w:rtl/>
+        </w:rPr>
+        <w:t>ﻣﺎﺗﺮﻳﺲ</w:t>
+      </w:r>
+      <w:r>
+        <w:rPr>
+          <w:rtl/>
+        </w:rPr>
+        <w:t xml:space="preserve"> </w:t>
+      </w:r>
+      <w:r>
+        <w:t>Ytst</w:t>
+      </w:r>
+      <w:r>
+        <w:rPr>
+          <w:rtl/>
+        </w:rPr>
+        <w:t xml:space="preserve"> را </w:t>
+      </w:r>
+      <w:r>
+        <w:rPr>
+          <w:rFonts w:hint="cs"/>
+          <w:rtl/>
+        </w:rPr>
+        <w:t>ﺑﻪ</w:t>
+      </w:r>
+      <w:r>
+        <w:rPr>
+          <w:rtl/>
+        </w:rPr>
+        <w:t xml:space="preserve"> </w:t>
+      </w:r>
+      <w:r>
+        <w:rPr>
+          <w:rFonts w:hint="cs"/>
+          <w:rtl/>
+        </w:rPr>
+        <w:t>ﺻﻮرت</w:t>
+      </w:r>
+      <w:r>
+        <w:rPr>
+          <w:rtl/>
+        </w:rPr>
+        <w:t xml:space="preserve"> ز</w:t>
+      </w:r>
+      <w:r>
+        <w:rPr>
+          <w:rFonts w:hint="cs"/>
+          <w:rtl/>
+        </w:rPr>
+        <w:t>ﻳﺮ</w:t>
+      </w:r>
+      <w:r>
+        <w:rPr>
+          <w:rtl/>
+        </w:rPr>
+        <w:t xml:space="preserve"> ا</w:t>
+      </w:r>
+      <w:r>
+        <w:rPr>
+          <w:rFonts w:hint="cs"/>
+          <w:rtl/>
+        </w:rPr>
+        <w:t>ﺳﺘﺨﺮاج</w:t>
+      </w:r>
+      <w:r>
+        <w:rPr>
+          <w:rtl/>
+        </w:rPr>
+        <w:t xml:space="preserve"> </w:t>
+      </w:r>
+      <w:r>
+        <w:rPr>
+          <w:rFonts w:hint="cs"/>
+          <w:rtl/>
+        </w:rPr>
+        <w:t>ﻧﻤﺎﻳﻴﺪ</w:t>
+      </w:r>
+      <w:r>
+        <w:rPr>
+          <w:rtl/>
+        </w:rPr>
+        <w:t>:  ;</w:t>
+      </w:r>
+      <w:r>
+        <w:t>Ytst = (Xtst*eigvector)</w:t>
+      </w:r>
+      <w:r>
+        <w:t>’</w:t>
+      </w:r>
+    </w:p>
+    <w:p>
+      <w:pPr>
+        <w:pStyle w:val="ListParagraph"/>
+      </w:pPr>
+      <w:r>
+        <w:rPr>
+          <w:rFonts w:hint="cs"/>
+          <w:rtl/>
+        </w:rPr>
+        <w:t>دﻗﺖ</w:t>
+      </w:r>
+      <w:r>
+        <w:rPr>
+          <w:rtl/>
+        </w:rPr>
+        <w:t xml:space="preserve"> </w:t>
+      </w:r>
+      <w:r>
+        <w:rPr>
+          <w:rFonts w:hint="cs"/>
+          <w:rtl/>
+        </w:rPr>
+        <w:t>ﻛﻨﻴﺪ</w:t>
+      </w:r>
+      <w:r>
+        <w:rPr>
+          <w:rtl/>
+        </w:rPr>
+        <w:t xml:space="preserve"> </w:t>
+      </w:r>
+      <w:r>
+        <w:rPr>
+          <w:rFonts w:hint="cs"/>
+          <w:rtl/>
+        </w:rPr>
+        <w:t>ﻛﻪ</w:t>
+      </w:r>
+      <w:r>
+        <w:rPr>
+          <w:rtl/>
+        </w:rPr>
+        <w:t xml:space="preserve"> در ا</w:t>
+      </w:r>
+      <w:r>
+        <w:rPr>
+          <w:rFonts w:hint="cs"/>
+          <w:rtl/>
+        </w:rPr>
+        <w:t>ﻳﻦ</w:t>
+      </w:r>
+      <w:r>
+        <w:rPr>
+          <w:rtl/>
+        </w:rPr>
+        <w:t xml:space="preserve"> </w:t>
+      </w:r>
+      <w:r>
+        <w:rPr>
+          <w:rFonts w:hint="cs"/>
+          <w:rtl/>
+        </w:rPr>
+        <w:t>ﻣﺮﺣﻠﻪ</w:t>
+      </w:r>
+      <w:r>
+        <w:rPr>
+          <w:rtl/>
+        </w:rPr>
+        <w:t xml:space="preserve"> </w:t>
+      </w:r>
+      <w:r>
+        <w:rPr>
+          <w:rFonts w:hint="cs"/>
+          <w:rtl/>
+        </w:rPr>
+        <w:t>ﻧﻴﺎزي</w:t>
+      </w:r>
+      <w:r>
+        <w:rPr>
+          <w:rtl/>
+        </w:rPr>
+        <w:t xml:space="preserve"> </w:t>
+      </w:r>
+      <w:r>
+        <w:rPr>
+          <w:rFonts w:hint="cs"/>
+          <w:rtl/>
+        </w:rPr>
+        <w:t>ﺑﻪ</w:t>
+      </w:r>
+      <w:r>
+        <w:rPr>
+          <w:rtl/>
+        </w:rPr>
+        <w:t xml:space="preserve"> ا</w:t>
+      </w:r>
+      <w:r>
+        <w:rPr>
+          <w:rFonts w:hint="cs"/>
+          <w:rtl/>
+        </w:rPr>
+        <w:t>ﺳﺘﻔﺎده</w:t>
+      </w:r>
+      <w:r>
+        <w:rPr>
+          <w:rtl/>
+        </w:rPr>
+        <w:t xml:space="preserve"> از ا</w:t>
+      </w:r>
+      <w:r>
+        <w:rPr>
+          <w:rFonts w:hint="cs"/>
+          <w:rtl/>
+        </w:rPr>
+        <w:t>ﻟﮕﻮرﻳﺘﻢ</w:t>
+      </w:r>
+      <w:r>
+        <w:rPr>
+          <w:rtl/>
+        </w:rPr>
+        <w:t xml:space="preserve"> </w:t>
+      </w:r>
+      <w:r>
+        <w:t>PCA</w:t>
+      </w:r>
+      <w:r>
+        <w:rPr>
+          <w:rtl/>
+        </w:rPr>
+        <w:t xml:space="preserve"> </w:t>
+      </w:r>
+      <w:r>
+        <w:rPr>
+          <w:rFonts w:hint="cs"/>
+          <w:rtl/>
+        </w:rPr>
+        <w:t>ﻧﻴﺴﺖ</w:t>
+      </w:r>
+      <w:r>
+        <w:rPr>
+          <w:rtl/>
+        </w:rPr>
+        <w:t xml:space="preserve"> و از </w:t>
+      </w:r>
+      <w:r>
+        <w:rPr>
+          <w:rFonts w:hint="cs"/>
+          <w:rtl/>
+        </w:rPr>
+        <w:t>ﻫﻤﺎن</w:t>
+      </w:r>
+      <w:r>
+        <w:rPr>
+          <w:rtl/>
+        </w:rPr>
+        <w:t xml:space="preserve"> </w:t>
+      </w:r>
+      <w:r>
+        <w:rPr>
+          <w:rFonts w:hint="cs"/>
+          <w:rtl/>
+        </w:rPr>
+        <w:t>ﻣﺎﺗﺮﻳﺲ</w:t>
+      </w:r>
+      <w:r>
+        <w:rPr>
+          <w:rtl/>
+        </w:rPr>
+        <w:t xml:space="preserve"> </w:t>
+      </w:r>
+      <w:r>
+        <w:t>eigenvector</w:t>
+      </w:r>
+      <w:r>
+        <w:rPr>
+          <w:rtl/>
+        </w:rPr>
+        <w:t xml:space="preserve"> </w:t>
+      </w:r>
+      <w:r>
+        <w:rPr>
+          <w:rFonts w:hint="cs"/>
+          <w:rtl/>
+        </w:rPr>
+        <w:t>ﻛﻪ</w:t>
+      </w:r>
+      <w:r>
+        <w:rPr>
+          <w:rtl/>
+        </w:rPr>
+        <w:t xml:space="preserve"> در </w:t>
+      </w:r>
+      <w:r>
+        <w:rPr>
+          <w:rFonts w:hint="cs"/>
+          <w:rtl/>
+        </w:rPr>
+        <w:t>ﻣﺮﺣﻠﻪي</w:t>
+      </w:r>
+      <w:r>
+        <w:rPr>
+          <w:rtl/>
+        </w:rPr>
+        <w:t xml:space="preserve"> 5 </w:t>
+      </w:r>
+      <w:r>
+        <w:rPr>
+          <w:rFonts w:hint="cs"/>
+          <w:rtl/>
+        </w:rPr>
+        <w:t>ﺑﻪ</w:t>
+      </w:r>
+      <w:r>
+        <w:rPr>
+          <w:rtl/>
+        </w:rPr>
+        <w:t xml:space="preserve"> د</w:t>
+      </w:r>
+      <w:r>
+        <w:rPr>
+          <w:rFonts w:hint="cs"/>
+          <w:rtl/>
+        </w:rPr>
+        <w:t>ﺳﺖ</w:t>
+      </w:r>
+      <w:r>
+        <w:rPr>
+          <w:rtl/>
+        </w:rPr>
+        <w:t xml:space="preserve"> آ</w:t>
+      </w:r>
+      <w:r>
+        <w:rPr>
+          <w:rFonts w:hint="cs"/>
+          <w:rtl/>
+        </w:rPr>
+        <w:t>ﻣﺪه</w:t>
+      </w:r>
+      <w:r>
+        <w:rPr>
+          <w:rtl/>
+        </w:rPr>
+        <w:t xml:space="preserve"> ا</w:t>
+      </w:r>
+      <w:r>
+        <w:rPr>
+          <w:rFonts w:hint="cs"/>
+          <w:rtl/>
+        </w:rPr>
+        <w:t>ﺳﺘﻔﺎده</w:t>
+      </w:r>
+      <w:r>
+        <w:rPr>
+          <w:rtl/>
+        </w:rPr>
+        <w:t xml:space="preserve"> </w:t>
+      </w:r>
+      <w:r>
+        <w:rPr>
+          <w:rFonts w:hint="cs"/>
+          <w:rtl/>
+        </w:rPr>
+        <w:t>ﻛﻨﻴﺪ</w:t>
+      </w:r>
+      <w:r>
+        <w:rPr>
+          <w:rtl/>
+        </w:rPr>
+        <w:t>.</w:t>
+      </w:r>
+    </w:p>
+    <w:p>
+      <w:pPr>
+        <w:pStyle w:val="ListParagraph"/>
+        <w:numPr>
+          <w:ilvl w:val="0"/>
+          <w:numId w:val="14"/>
+        </w:numPr>
+        <w:rPr>
+          <w:rtl/>
+        </w:rPr>
+      </w:pPr>
+    </w:p>
+    <w:p>
+      <w:pPr>
+        <w:bidi w:val="0"/>
+        <w:rPr>
+          <w:rtl/>
+        </w:rPr>
+      </w:pPr>
+    </w:p>
+    <w:p/>
+    <w:p/>
+    <w:p/>
+    <w:p/>
+    <w:p/>
+    <w:p/>
+    <w:p/>
+    <w:p/>
+    <w:p/>
+    <w:p/>
+    <w:p/>
+    <w:p/>
+    <w:p/>
+    <w:p/>
+    <w:p/>
+    <w:p/>
+    <w:p/>
+    <w:p/>
+    <w:p/>
+    <w:p/>
+    <w:p/>
+    <w:p/>
+    <w:p/>
     <w:p/>
     <w:p>
       <w:pPr>
@@ -27667,7 +32280,7 @@
               <v:stroke joinstyle="miter"/>
               <v:path gradientshapeok="t" o:connecttype="rect"/>
             </v:shapetype>
-            <v:shape id="Text Box 32" o:spid="_x0000_s1026" type="#_x0000_t202" style="position:absolute;left:0;text-align:left;margin-left:512.15pt;margin-top:780.65pt;width:13.15pt;height:12.8pt;z-index:-251656192;visibility:visible;mso-wrap-style:square;mso-width-percent:0;mso-height-percent:0;mso-wrap-distance-left:9pt;mso-wrap-distance-top:0;mso-wrap-distance-right:9pt;mso-wrap-distance-bottom:0;mso-position-horizontal:absolute;mso-position-horizontal-relative:page;mso-position-vertical:absolute;mso-position-vertical-relative:page;mso-width-percent:0;mso-height-percent:0;mso-width-relative:page;mso-height-relative:page;v-text-anchor:top" o:gfxdata="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" filled="f" stroked="f">
+            <v:shape id="Text Box 32" o:spid="_x0000_s1026" type="#_x0000_t202" style="position:absolute;left:0;text-align:left;margin-left:512.15pt;margin-top:780.65pt;width:13.15pt;height:12.8pt;z-index:-251659776;visibility:visible;mso-wrap-style:square;mso-width-percent:0;mso-height-percent:0;mso-wrap-distance-left:9pt;mso-wrap-distance-top:0;mso-wrap-distance-right:9pt;mso-wrap-distance-bottom:0;mso-position-horizontal:absolute;mso-position-horizontal-relative:page;mso-position-vertical:absolute;mso-position-vertical-relative:page;mso-width-percent:0;mso-height-percent:0;mso-width-relative:page;mso-height-relative:page;v-text-anchor:top" o:gfxdata="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" filled="f" stroked="f">
               <v:textbox inset="0,0,0,0">
                 <w:txbxContent>
                   <w:p>
@@ -27836,7 +32449,7 @@
               <v:stroke joinstyle="miter"/>
               <v:path gradientshapeok="t" o:connecttype="rect"/>
             </v:shapetype>
-            <v:shape id="Text Box 31" o:spid="_x0000_s1027" type="#_x0000_t202" style="position:absolute;left:0;text-align:left;margin-left:511.15pt;margin-top:780.65pt;width:15.2pt;height:12.8pt;z-index:-251655168;visibility:visible;mso-wrap-style:square;mso-width-percent:0;mso-height-percent:0;mso-wrap-distance-left:9pt;mso-wrap-distance-top:0;mso-wrap-distance-right:9pt;mso-wrap-distance-bottom:0;mso-position-horizontal:absolute;mso-position-horizontal-relative:page;mso-position-vertical:absolute;mso-position-vertical-relative:page;mso-width-percent:0;mso-height-percent:0;mso-width-relative:page;mso-height-relative:page;v-text-anchor:top" o:gfxdata="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" filled="f" stroked="f">
+            <v:shape id="Text Box 31" o:spid="_x0000_s1027" type="#_x0000_t202" style="position:absolute;left:0;text-align:left;margin-left:511.15pt;margin-top:780.65pt;width:15.2pt;height:12.8pt;z-index:-251658752;visibility:visible;mso-wrap-style:square;mso-width-percent:0;mso-height-percent:0;mso-wrap-distance-left:9pt;mso-wrap-distance-top:0;mso-wrap-distance-right:9pt;mso-wrap-distance-bottom:0;mso-position-horizontal:absolute;mso-position-horizontal-relative:page;mso-position-vertical:absolute;mso-position-vertical-relative:page;mso-width-percent:0;mso-height-percent:0;mso-width-relative:page;mso-height-relative:page;v-text-anchor:top" o:gfxdata="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" filled="f" stroked="f">
               <v:textbox inset="0,0,0,0">
                 <w:txbxContent>
                   <w:p>
@@ -28039,6 +32652,95 @@
     </w:lvl>
   </w:abstractNum>
   <w:abstractNum w:abstractNumId="1">
+    <w:nsid w:val="07A5702D"/>
+    <w:multiLevelType w:val="hybridMultilevel"/>
+    <w:tmpl w:val="C3A63146"/>
+    <w:lvl w:ilvl="0" w:tplc="067AB346">
+      <w:start w:val="1"/>
+      <w:numFmt w:val="decimal"/>
+      <w:lvlText w:val="%1-"/>
+      <w:lvlJc w:val="left"/>
+      <w:pPr>
+        <w:ind w:left="720" w:hanging="360"/>
+      </w:pPr>
+      <w:rPr>
+        <w:rFonts w:hint="default"/>
+      </w:rPr>
+    </w:lvl>
+    <w:lvl w:ilvl="1" w:tplc="04090019" w:tentative="1">
+      <w:start w:val="1"/>
+      <w:numFmt w:val="lowerLetter"/>
+      <w:lvlText w:val="%2."/>
+      <w:lvlJc w:val="left"/>
+      <w:pPr>
+        <w:ind w:left="1440" w:hanging="360"/>
+      </w:pPr>
+    </w:lvl>
+    <w:lvl w:ilvl="2" w:tplc="0409001B" w:tentative="1">
+      <w:start w:val="1"/>
+      <w:numFmt w:val="lowerRoman"/>
+      <w:lvlText w:val="%3."/>
+      <w:lvlJc w:val="right"/>
+      <w:pPr>
+        <w:ind w:left="2160" w:hanging="180"/>
+      </w:pPr>
+    </w:lvl>
+    <w:lvl w:ilvl="3" w:tplc="0409000F" w:tentative="1">
+      <w:start w:val="1"/>
+      <w:numFmt w:val="decimal"/>
+      <w:lvlText w:val="%4."/>
+      <w:lvlJc w:val="left"/>
+      <w:pPr>
+        <w:ind w:left="2880" w:hanging="360"/>
+      </w:pPr>
+    </w:lvl>
+    <w:lvl w:ilvl="4" w:tplc="04090019" w:tentative="1">
+      <w:start w:val="1"/>
+      <w:numFmt w:val="lowerLetter"/>
+      <w:lvlText w:val="%5."/>
+      <w:lvlJc w:val="left"/>
+      <w:pPr>
+        <w:ind w:left="3600" w:hanging="360"/>
+      </w:pPr>
+    </w:lvl>
+    <w:lvl w:ilvl="5" w:tplc="0409001B" w:tentative="1">
+      <w:start w:val="1"/>
+      <w:numFmt w:val="lowerRoman"/>
+      <w:lvlText w:val="%6."/>
+      <w:lvlJc w:val="right"/>
+      <w:pPr>
+        <w:ind w:left="4320" w:hanging="180"/>
+      </w:pPr>
+    </w:lvl>
+    <w:lvl w:ilvl="6" w:tplc="0409000F" w:tentative="1">
+      <w:start w:val="1"/>
+      <w:numFmt w:val="decimal"/>
+      <w:lvlText w:val="%7."/>
+      <w:lvlJc w:val="left"/>
+      <w:pPr>
+        <w:ind w:left="5040" w:hanging="360"/>
+      </w:pPr>
+    </w:lvl>
+    <w:lvl w:ilvl="7" w:tplc="04090019" w:tentative="1">
+      <w:start w:val="1"/>
+      <w:numFmt w:val="lowerLetter"/>
+      <w:lvlText w:val="%8."/>
+      <w:lvlJc w:val="left"/>
+      <w:pPr>
+        <w:ind w:left="5760" w:hanging="360"/>
+      </w:pPr>
+    </w:lvl>
+    <w:lvl w:ilvl="8" w:tplc="0409001B" w:tentative="1">
+      <w:start w:val="1"/>
+      <w:numFmt w:val="lowerRoman"/>
+      <w:lvlText w:val="%9."/>
+      <w:lvlJc w:val="right"/>
+      <w:pPr>
+        <w:ind w:left="6480" w:hanging="180"/>
+      </w:pPr>
+    </w:lvl>
+  </w:abstractNum>
+  <w:abstractNum w:abstractNumId="2">
     <w:nsid w:val="23564012"/>
     <w:multiLevelType w:val="multilevel"/>
     <w:tmpl w:val="41DAB5AA"/>
@@ -28151,7 +32853,7 @@
       </w:pPr>
     </w:lvl>
   </w:abstractNum>
-  <w:abstractNum w:abstractNumId="2">
+  <w:abstractNum w:abstractNumId="3">
     <w:nsid w:val="255C639B"/>
     <w:multiLevelType w:val="hybridMultilevel"/>
     <w:tmpl w:val="1272F9D4"/>
@@ -28269,7 +32971,7 @@
       </w:rPr>
     </w:lvl>
   </w:abstractNum>
-  <w:abstractNum w:abstractNumId="3">
+  <w:abstractNum w:abstractNumId="4">
     <w:nsid w:val="2B825E58"/>
     <w:multiLevelType w:val="hybridMultilevel"/>
     <w:tmpl w:val="5DC48E80"/>
@@ -28391,7 +33093,7 @@
       </w:rPr>
     </w:lvl>
   </w:abstractNum>
-  <w:abstractNum w:abstractNumId="4">
+  <w:abstractNum w:abstractNumId="5">
     <w:nsid w:val="3CF42B67"/>
     <w:multiLevelType w:val="hybridMultilevel"/>
     <w:tmpl w:val="9F44838A"/>
@@ -28508,7 +33210,7 @@
       </w:rPr>
     </w:lvl>
   </w:abstractNum>
-  <w:abstractNum w:abstractNumId="5">
+  <w:abstractNum w:abstractNumId="6">
     <w:nsid w:val="437476D2"/>
     <w:multiLevelType w:val="hybridMultilevel"/>
     <w:tmpl w:val="455C6C28"/>
@@ -28630,7 +33332,7 @@
       </w:rPr>
     </w:lvl>
   </w:abstractNum>
-  <w:abstractNum w:abstractNumId="6">
+  <w:abstractNum w:abstractNumId="7">
     <w:nsid w:val="4F0F42C7"/>
     <w:multiLevelType w:val="hybridMultilevel"/>
     <w:tmpl w:val="31C49494"/>
@@ -28720,7 +33422,7 @@
       </w:pPr>
     </w:lvl>
   </w:abstractNum>
-  <w:abstractNum w:abstractNumId="7">
+  <w:abstractNum w:abstractNumId="8">
     <w:nsid w:val="543F3D39"/>
     <w:multiLevelType w:val="hybridMultilevel"/>
     <w:tmpl w:val="0A944E6A"/>
@@ -28838,7 +33540,7 @@
       </w:rPr>
     </w:lvl>
   </w:abstractNum>
-  <w:abstractNum w:abstractNumId="8">
+  <w:abstractNum w:abstractNumId="9">
     <w:nsid w:val="6AE3467D"/>
     <w:multiLevelType w:val="multilevel"/>
     <w:tmpl w:val="BA3C35C2"/>
@@ -28951,7 +33653,7 @@
       </w:pPr>
     </w:lvl>
   </w:abstractNum>
-  <w:abstractNum w:abstractNumId="9">
+  <w:abstractNum w:abstractNumId="10">
     <w:nsid w:val="75407C0C"/>
     <w:multiLevelType w:val="hybridMultilevel"/>
     <w:tmpl w:val="5C86D3EA"/>
@@ -29069,7 +33771,7 @@
       </w:rPr>
     </w:lvl>
   </w:abstractNum>
-  <w:abstractNum w:abstractNumId="10">
+  <w:abstractNum w:abstractNumId="11">
     <w:nsid w:val="781219ED"/>
     <w:multiLevelType w:val="multilevel"/>
     <w:tmpl w:val="02E8EDD6"/>
@@ -29190,7 +33892,7 @@
       </w:rPr>
     </w:lvl>
   </w:abstractNum>
-  <w:abstractNum w:abstractNumId="11">
+  <w:abstractNum w:abstractNumId="12">
     <w:nsid w:val="7A090E05"/>
     <w:multiLevelType w:val="hybridMultilevel"/>
     <w:tmpl w:val="149ABA24"/>
@@ -29306,7 +34008,7 @@
       </w:rPr>
     </w:lvl>
   </w:abstractNum>
-  <w:abstractNum w:abstractNumId="12">
+  <w:abstractNum w:abstractNumId="13">
     <w:nsid w:val="7E3F1B75"/>
     <w:multiLevelType w:val="hybridMultilevel"/>
     <w:tmpl w:val="12524E08"/>
@@ -29430,43 +34132,46 @@
     </w:lvl>
   </w:abstractNum>
   <w:num w:numId="1">
-    <w:abstractNumId w:val="1"/>
+    <w:abstractNumId w:val="2"/>
   </w:num>
   <w:num w:numId="2">
-    <w:abstractNumId w:val="8"/>
+    <w:abstractNumId w:val="9"/>
   </w:num>
   <w:num w:numId="3">
+    <w:abstractNumId w:val="7"/>
+  </w:num>
+  <w:num w:numId="4">
     <w:abstractNumId w:val="6"/>
   </w:num>
-  <w:num w:numId="4">
+  <w:num w:numId="5">
+    <w:abstractNumId w:val="4"/>
+  </w:num>
+  <w:num w:numId="6">
     <w:abstractNumId w:val="5"/>
   </w:num>
-  <w:num w:numId="5">
+  <w:num w:numId="7">
     <w:abstractNumId w:val="3"/>
   </w:num>
-  <w:num w:numId="6">
-    <w:abstractNumId w:val="4"/>
-  </w:num>
-  <w:num w:numId="7">
-    <w:abstractNumId w:val="2"/>
-  </w:num>
   <w:num w:numId="8">
-    <w:abstractNumId w:val="9"/>
+    <w:abstractNumId w:val="10"/>
   </w:num>
   <w:num w:numId="9">
-    <w:abstractNumId w:val="7"/>
+    <w:abstractNumId w:val="8"/>
   </w:num>
   <w:num w:numId="10">
     <w:abstractNumId w:val="0"/>
   </w:num>
   <w:num w:numId="11">
+    <w:abstractNumId w:val="12"/>
+  </w:num>
+  <w:num w:numId="12">
+    <w:abstractNumId w:val="13"/>
+  </w:num>
+  <w:num w:numId="13">
     <w:abstractNumId w:val="11"/>
   </w:num>
-  <w:num w:numId="12">
-    <w:abstractNumId w:val="12"/>
-  </w:num>
-  <w:num w:numId="13">
-    <w:abstractNumId w:val="10"/>
+  <w:num w:numId="14">
+    <w:abstractNumId w:val="1"/>
   </w:num>
 </w:numbering>
 </file>

</xml_diff>